<commit_message>
solve, disconnected and help
-when disconnect close all open activities

-server code

-middle of work on delete logic in the middle of tashchez solve

-added 2 floating button: initialize tashchez and help
</commit_message>
<xml_diff>
--- a/documents/מסמכי תיעוד/שלב הגשת הפרוייקט.docx
+++ b/documents/מסמכי תיעוד/שלב הגשת הפרוייקט.docx
@@ -6,7 +6,6 @@
       <w:pPr>
         <w:spacing w:line="360" w:lineRule="auto"/>
         <w:rPr>
-          <w:rFonts w:hint="cs"/>
           <w:b/>
           <w:bCs/>
           <w:szCs w:val="48"/>
@@ -931,16 +930,15 @@
         <w:rPr>
           <w:sz w:val="46"/>
           <w:szCs w:val="46"/>
-          <w:rtl/>
-        </w:rPr>
-      </w:pPr>
-    </w:p>
-    <w:p>
-      <w:pPr>
-        <w:jc w:val="both"/>
-        <w:rPr>
-          <w:sz w:val="24"/>
-          <w:szCs w:val="24"/>
+        </w:rPr>
+      </w:pPr>
+    </w:p>
+    <w:p>
+      <w:pPr>
+        <w:jc w:val="both"/>
+        <w:rPr>
+          <w:rStyle w:val="Hyperlink"/>
+          <w:rFonts w:hint="cs"/>
           <w:rtl/>
         </w:rPr>
       </w:pPr>
@@ -953,25 +951,14 @@
           <w:szCs w:val="24"/>
           <w:rtl/>
         </w:rPr>
-        <w:t>מאגר קוד:</w:t>
-      </w:r>
-      <w:r>
-        <w:rPr>
-          <w:rFonts w:hint="cs"/>
-          <w:sz w:val="24"/>
-          <w:szCs w:val="24"/>
-          <w:rtl/>
-        </w:rPr>
-        <w:t xml:space="preserve">   </w:t>
+        <w:t xml:space="preserve">מאגר קוד שרת:   </w:t>
       </w:r>
       <w:hyperlink r:id="rId9" w:history="1">
         <w:r>
           <w:rPr>
             <w:rStyle w:val="Hyperlink"/>
-            <w:sz w:val="24"/>
-            <w:szCs w:val="24"/>
           </w:rPr>
-          <w:t>https://github.com/matanfrank/intelligNET</w:t>
+          <w:t>https://dashboard.heroku.com/apps/intellignet/activity</w:t>
         </w:r>
       </w:hyperlink>
     </w:p>
@@ -979,23 +966,109 @@
       <w:pPr>
         <w:jc w:val="both"/>
         <w:rPr>
-          <w:sz w:val="24"/>
-          <w:szCs w:val="24"/>
-          <w:rtl/>
-        </w:rPr>
-      </w:pPr>
-    </w:p>
-    <w:p>
-      <w:pPr>
-        <w:jc w:val="both"/>
-        <w:rPr>
-          <w:rStyle w:val="Hyperlink"/>
-          <w:sz w:val="24"/>
-          <w:szCs w:val="24"/>
-          <w:rtl/>
-        </w:rPr>
-      </w:pPr>
-      <w:r>
+          <w:rFonts w:hint="cs"/>
+          <w:sz w:val="24"/>
+          <w:szCs w:val="24"/>
+          <w:rtl/>
+        </w:rPr>
+      </w:pPr>
+      <w:r>
+        <w:rPr>
+          <w:rFonts w:hint="cs"/>
+          <w:sz w:val="24"/>
+          <w:szCs w:val="24"/>
+          <w:rtl/>
+        </w:rPr>
+        <w:t xml:space="preserve">שם משתמש: </w:t>
+      </w:r>
+      <w:r>
+        <w:rPr>
+          <w:sz w:val="24"/>
+          <w:szCs w:val="24"/>
+        </w:rPr>
+        <w:t>mtnfrnk@gmail.com</w:t>
+      </w:r>
+      <w:r>
+        <w:rPr>
+          <w:rFonts w:hint="cs"/>
+          <w:sz w:val="24"/>
+          <w:szCs w:val="24"/>
+          <w:rtl/>
+        </w:rPr>
+        <w:t xml:space="preserve">  סיסמה: </w:t>
+      </w:r>
+      <w:r>
+        <w:rPr>
+          <w:sz w:val="24"/>
+          <w:szCs w:val="24"/>
+        </w:rPr>
+        <w:t>Hou7Csto</w:t>
+      </w:r>
+      <w:r>
+        <w:rPr>
+          <w:rFonts w:hint="cs"/>
+          <w:sz w:val="24"/>
+          <w:szCs w:val="24"/>
+          <w:rtl/>
+        </w:rPr>
+        <w:t xml:space="preserve"> (יש לשים לב לאותיות גדולות)</w:t>
+      </w:r>
+    </w:p>
+    <w:p>
+      <w:pPr>
+        <w:jc w:val="both"/>
+        <w:rPr>
+          <w:rFonts w:hint="cs"/>
+          <w:sz w:val="24"/>
+          <w:szCs w:val="24"/>
+          <w:rtl/>
+        </w:rPr>
+      </w:pPr>
+      <w:r>
+        <w:rPr>
+          <w:rFonts w:hint="cs"/>
+          <w:sz w:val="24"/>
+          <w:szCs w:val="24"/>
+          <w:rtl/>
+        </w:rPr>
+        <w:t xml:space="preserve">תחת הכרטיסייה </w:t>
+      </w:r>
+      <w:r>
+        <w:rPr>
+          <w:sz w:val="24"/>
+          <w:szCs w:val="24"/>
+        </w:rPr>
+        <w:t>activity"</w:t>
+      </w:r>
+      <w:r>
+        <w:rPr>
+          <w:rFonts w:hint="cs"/>
+          <w:sz w:val="24"/>
+          <w:szCs w:val="24"/>
+          <w:rtl/>
+        </w:rPr>
+        <w:t>" בכתובת זו ניתן למצוא את התיעוד של כל פעולותי בשרת, במידה ואינכם מצליחים למצוא את הקוד עצמו הוספתי גישה אליו גם דרך הכתובת של "מאגר קוד לקוח" תחת התיקייה "</w:t>
+      </w:r>
+      <w:r>
+        <w:rPr>
+          <w:sz w:val="24"/>
+          <w:szCs w:val="24"/>
+        </w:rPr>
+        <w:t>server</w:t>
+      </w:r>
+      <w:r>
+        <w:rPr>
+          <w:rFonts w:hint="cs"/>
+          <w:sz w:val="24"/>
+          <w:szCs w:val="24"/>
+          <w:rtl/>
+        </w:rPr>
+        <w:t>".</w:t>
+      </w:r>
+    </w:p>
+    <w:p>
+      <w:pPr>
+        <w:jc w:val="both"/>
         <w:rPr>
           <w:rFonts w:hint="cs"/>
           <w:b/>
@@ -1004,7 +1077,63 @@
           <w:szCs w:val="24"/>
           <w:rtl/>
         </w:rPr>
-        <w:t>יומן:</w:t>
+      </w:pPr>
+    </w:p>
+    <w:p>
+      <w:pPr>
+        <w:jc w:val="both"/>
+        <w:rPr>
+          <w:rFonts w:hint="cs"/>
+          <w:b/>
+          <w:bCs/>
+          <w:sz w:val="24"/>
+          <w:szCs w:val="24"/>
+          <w:rtl/>
+        </w:rPr>
+      </w:pPr>
+    </w:p>
+    <w:p>
+      <w:pPr>
+        <w:jc w:val="both"/>
+        <w:rPr>
+          <w:rFonts w:hint="cs"/>
+          <w:sz w:val="24"/>
+          <w:szCs w:val="24"/>
+          <w:rtl/>
+        </w:rPr>
+      </w:pPr>
+      <w:r>
+        <w:rPr>
+          <w:rFonts w:hint="cs"/>
+          <w:b/>
+          <w:bCs/>
+          <w:sz w:val="24"/>
+          <w:szCs w:val="24"/>
+          <w:rtl/>
+        </w:rPr>
+        <w:t>מאגר קוד</w:t>
+      </w:r>
+      <w:r>
+        <w:rPr>
+          <w:rFonts w:hint="cs"/>
+          <w:b/>
+          <w:bCs/>
+          <w:sz w:val="24"/>
+          <w:szCs w:val="24"/>
+          <w:rtl/>
+        </w:rPr>
+        <w:t xml:space="preserve"> לקוח</w:t>
+      </w:r>
+      <w:r>
+        <w:rPr>
+          <w:rFonts w:hint="cs"/>
+          <w:b/>
+          <w:bCs/>
+          <w:sz w:val="24"/>
+          <w:szCs w:val="24"/>
+          <w:rtl/>
+        </w:rPr>
+        <w:t>:</w:t>
       </w:r>
       <w:r>
         <w:rPr>
@@ -1022,7 +1151,23 @@
             <w:sz w:val="24"/>
             <w:szCs w:val="24"/>
           </w:rPr>
-          <w:t>https://trello.com/b/x9EurM3t/net</w:t>
+          <w:t>https://github.c</w:t>
+        </w:r>
+        <w:r>
+          <w:rPr>
+            <w:rStyle w:val="Hyperlink"/>
+            <w:sz w:val="24"/>
+            <w:szCs w:val="24"/>
+          </w:rPr>
+          <w:t>o</w:t>
+        </w:r>
+        <w:r>
+          <w:rPr>
+            <w:rStyle w:val="Hyperlink"/>
+            <w:sz w:val="24"/>
+            <w:szCs w:val="24"/>
+          </w:rPr>
+          <w:t>m/matanfrank/intelligNET</w:t>
         </w:r>
       </w:hyperlink>
     </w:p>
@@ -1030,17 +1175,18 @@
       <w:pPr>
         <w:jc w:val="both"/>
         <w:rPr>
-          <w:sz w:val="24"/>
-          <w:szCs w:val="24"/>
-          <w:rtl/>
-        </w:rPr>
-      </w:pPr>
-    </w:p>
-    <w:p>
-      <w:pPr>
-        <w:ind w:right="-709"/>
-        <w:jc w:val="left"/>
-        <w:rPr>
+          <w:rFonts w:hint="cs"/>
+          <w:sz w:val="24"/>
+          <w:szCs w:val="24"/>
+          <w:rtl/>
+        </w:rPr>
+      </w:pPr>
+    </w:p>
+    <w:p>
+      <w:pPr>
+        <w:jc w:val="both"/>
+        <w:rPr>
+          <w:rStyle w:val="Hyperlink"/>
           <w:sz w:val="24"/>
           <w:szCs w:val="24"/>
           <w:rtl/>
@@ -1055,18 +1201,7 @@
           <w:szCs w:val="24"/>
           <w:rtl/>
         </w:rPr>
-        <w:t>סרטון אב-טיפוס</w:t>
-      </w:r>
-      <w:r>
-        <w:rPr>
-          <w:rFonts w:hint="cs"/>
-          <w:b/>
-          <w:bCs/>
-          <w:sz w:val="24"/>
-          <w:szCs w:val="24"/>
-          <w:rtl/>
-        </w:rPr>
-        <w:t>:</w:t>
+        <w:t>יומן:</w:t>
       </w:r>
       <w:r>
         <w:rPr>
@@ -1081,8 +1216,26 @@
         <w:r>
           <w:rPr>
             <w:rStyle w:val="Hyperlink"/>
+            <w:sz w:val="24"/>
+            <w:szCs w:val="24"/>
           </w:rPr>
-          <w:t>https://www.youtube.com/watch?v=GMIwjiFTUWE&amp;feature=youtu.be</w:t>
+          <w:t>https://tre</w:t>
+        </w:r>
+        <w:r>
+          <w:rPr>
+            <w:rStyle w:val="Hyperlink"/>
+            <w:sz w:val="24"/>
+            <w:szCs w:val="24"/>
+          </w:rPr>
+          <w:t>l</w:t>
+        </w:r>
+        <w:r>
+          <w:rPr>
+            <w:rStyle w:val="Hyperlink"/>
+            <w:sz w:val="24"/>
+            <w:szCs w:val="24"/>
+          </w:rPr>
+          <w:t>lo.com/b/x9EurM3t/net</w:t>
         </w:r>
       </w:hyperlink>
     </w:p>
@@ -1098,8 +1251,72 @@
     </w:p>
     <w:p>
       <w:pPr>
-        <w:jc w:val="both"/>
-        <w:rPr>
+        <w:ind w:right="-709"/>
+        <w:jc w:val="left"/>
+        <w:rPr>
+          <w:sz w:val="24"/>
+          <w:szCs w:val="24"/>
+          <w:rtl/>
+        </w:rPr>
+      </w:pPr>
+      <w:r>
+        <w:rPr>
+          <w:rFonts w:hint="cs"/>
+          <w:b/>
+          <w:bCs/>
+          <w:sz w:val="24"/>
+          <w:szCs w:val="24"/>
+          <w:rtl/>
+        </w:rPr>
+        <w:t xml:space="preserve">סרטון </w:t>
+      </w:r>
+      <w:r>
+        <w:rPr>
+          <w:rFonts w:hint="cs"/>
+          <w:b/>
+          <w:bCs/>
+          <w:sz w:val="24"/>
+          <w:szCs w:val="24"/>
+          <w:rtl/>
+        </w:rPr>
+        <w:t>שלב ההגשה</w:t>
+      </w:r>
+      <w:r>
+        <w:rPr>
+          <w:rFonts w:hint="cs"/>
+          <w:b/>
+          <w:bCs/>
+          <w:sz w:val="24"/>
+          <w:szCs w:val="24"/>
+          <w:rtl/>
+        </w:rPr>
+        <w:t>:</w:t>
+      </w:r>
+      <w:r>
+        <w:rPr>
+          <w:rFonts w:hint="cs"/>
+          <w:sz w:val="24"/>
+          <w:szCs w:val="24"/>
+          <w:rtl/>
+        </w:rPr>
+        <w:t xml:space="preserve">   </w:t>
+      </w:r>
+    </w:p>
+    <w:p>
+      <w:pPr>
+        <w:jc w:val="both"/>
+        <w:rPr>
+          <w:sz w:val="24"/>
+          <w:szCs w:val="24"/>
+          <w:rtl/>
+        </w:rPr>
+      </w:pPr>
+    </w:p>
+    <w:p>
+      <w:pPr>
+        <w:jc w:val="both"/>
+        <w:rPr>
+          <w:rFonts w:hint="cs"/>
           <w:sz w:val="24"/>
           <w:szCs w:val="24"/>
           <w:rtl/>
@@ -1345,16 +1562,16 @@
           <w:szCs w:val="24"/>
           <w:rtl/>
         </w:rPr>
-        <w:t xml:space="preserve">וכך לאחר מחשבה ממושכת והתייעצויות החלטתי על אפליקצייה לפתירת תשבצים </w:t>
-      </w:r>
-      <w:r>
-        <w:rPr>
-          <w:rFonts w:hint="cs"/>
-          <w:sz w:val="24"/>
-          <w:szCs w:val="24"/>
-          <w:rtl/>
-        </w:rPr>
-        <w:t>און ליין</w:t>
+        <w:t xml:space="preserve">וכך לאחר מחשבה ממושכת והתייעצויות החלטתי על אפליקצייה </w:t>
+      </w:r>
+      <w:r>
+        <w:rPr>
+          <w:rFonts w:hint="cs"/>
+          <w:sz w:val="24"/>
+          <w:szCs w:val="24"/>
+          <w:rtl/>
+        </w:rPr>
+        <w:t>שמספקת שעשועונים אינטליגנטיים (תשחצים תשחצי הגיון וכדו') בה יוכל המשתמש לפתור תשחצים להנאתו בשעות הפנאי און ליין</w:t>
       </w:r>
       <w:r>
         <w:rPr>
@@ -1552,6 +1769,7 @@
       <w:pPr>
         <w:jc w:val="both"/>
         <w:rPr>
+          <w:rFonts w:hint="cs"/>
           <w:sz w:val="24"/>
           <w:szCs w:val="24"/>
           <w:rtl/>
@@ -1779,6 +1997,7 @@
       <w:pPr>
         <w:jc w:val="both"/>
         <w:rPr>
+          <w:rFonts w:hint="cs"/>
           <w:sz w:val="24"/>
           <w:szCs w:val="24"/>
           <w:rtl/>
@@ -1811,7 +2030,34 @@
           <w:szCs w:val="24"/>
           <w:rtl/>
         </w:rPr>
-        <w:t>וכדי לקבל תשובה מוסמכת</w:t>
+        <w:t xml:space="preserve">לשם כך חפשתי אפליקציות דומות (בעברית) וראיתי שיש להן הורדות רבות והמון התעניינות ואהדה מצד המשתמשים. </w:t>
+      </w:r>
+      <w:r>
+        <w:rPr>
+          <w:rFonts w:hint="cs"/>
+          <w:sz w:val="24"/>
+          <w:szCs w:val="24"/>
+          <w:rtl/>
+        </w:rPr>
+        <w:t>ו</w:t>
+      </w:r>
+      <w:r>
+        <w:rPr>
+          <w:rFonts w:hint="cs"/>
+          <w:sz w:val="24"/>
+          <w:szCs w:val="24"/>
+          <w:rtl/>
+        </w:rPr>
+        <w:t>ב</w:t>
+      </w:r>
+      <w:r>
+        <w:rPr>
+          <w:rFonts w:hint="cs"/>
+          <w:sz w:val="24"/>
+          <w:szCs w:val="24"/>
+          <w:rtl/>
+        </w:rPr>
+        <w:t>כדי לקבל תשובה מוסמכת</w:t>
       </w:r>
       <w:r>
         <w:rPr>
@@ -1919,6 +2165,7 @@
       <w:pPr>
         <w:jc w:val="both"/>
         <w:rPr>
+          <w:rFonts w:hint="cs"/>
           <w:sz w:val="24"/>
           <w:szCs w:val="24"/>
           <w:rtl/>
@@ -1943,17 +2190,71 @@
           <w:szCs w:val="24"/>
           <w:rtl/>
         </w:rPr>
-        <w:t xml:space="preserve">התחלתי לתכנן </w:t>
-      </w:r>
-      <w:r>
-        <w:rPr>
-          <w:rFonts w:hint="cs"/>
-          <w:sz w:val="24"/>
-          <w:szCs w:val="24"/>
-          <w:rtl/>
-        </w:rPr>
-        <w:t>את</w:t>
-      </w:r>
+        <w:t>תחילה</w:t>
+      </w:r>
+      <w:r>
+        <w:rPr>
+          <w:rFonts w:hint="cs"/>
+          <w:sz w:val="24"/>
+          <w:szCs w:val="24"/>
+          <w:rtl/>
+        </w:rPr>
+        <w:t xml:space="preserve"> פניתי לספק התשחצים (זאב פרנק) בשאלה האם הוא רוצה להיות הלקוח עבורו אני בונה את האפליקצייה. זאב ענה בחיוב וכך מצאתי לקוח עבור אינטליג-</w:t>
+      </w:r>
+      <w:r>
+        <w:rPr>
+          <w:sz w:val="24"/>
+          <w:szCs w:val="24"/>
+        </w:rPr>
+        <w:t>NET</w:t>
+      </w:r>
+      <w:r>
+        <w:rPr>
+          <w:rFonts w:hint="cs"/>
+          <w:sz w:val="24"/>
+          <w:szCs w:val="24"/>
+          <w:rtl/>
+        </w:rPr>
+        <w:t xml:space="preserve">, </w:t>
+      </w:r>
+      <w:r>
+        <w:rPr>
+          <w:rFonts w:hint="cs"/>
+          <w:sz w:val="24"/>
+          <w:szCs w:val="24"/>
+          <w:rtl/>
+        </w:rPr>
+        <w:t>ש</w:t>
+      </w:r>
+      <w:r>
+        <w:rPr>
+          <w:rFonts w:hint="cs"/>
+          <w:sz w:val="24"/>
+          <w:szCs w:val="24"/>
+          <w:rtl/>
+        </w:rPr>
+        <w:t>הוא גם יהיה ספק התוכן של האפלקיצייה.</w:t>
+      </w:r>
+    </w:p>
+    <w:p>
+      <w:pPr>
+        <w:jc w:val="both"/>
+        <w:rPr>
+          <w:sz w:val="24"/>
+          <w:szCs w:val="24"/>
+          <w:rtl/>
+        </w:rPr>
+      </w:pPr>
+    </w:p>
+    <w:p>
+      <w:pPr>
+        <w:jc w:val="both"/>
+        <w:rPr>
+          <w:sz w:val="24"/>
+          <w:szCs w:val="24"/>
+          <w:rtl/>
+        </w:rPr>
+      </w:pPr>
       <w:r>
         <w:rPr>
           <w:rFonts w:hint="cs"/>
@@ -1963,126 +2264,16 @@
           <w:szCs w:val="24"/>
           <w:rtl/>
         </w:rPr>
-        <w:t xml:space="preserve"> </w:t>
-      </w:r>
-      <w:r>
-        <w:rPr>
-          <w:rFonts w:hint="cs"/>
-          <w:sz w:val="24"/>
-          <w:szCs w:val="24"/>
-          <w:rtl/>
-        </w:rPr>
-        <w:t>מראה האפליקצייה (ניתן לראות תחת הכותרת "תיאור הפתרון")</w:t>
-      </w:r>
-      <w:r>
-        <w:rPr>
-          <w:rFonts w:hint="cs"/>
-          <w:sz w:val="24"/>
-          <w:szCs w:val="24"/>
-          <w:rtl/>
-        </w:rPr>
-        <w:t xml:space="preserve"> כאשר</w:t>
-      </w:r>
-      <w:r>
-        <w:rPr>
-          <w:rFonts w:hint="cs"/>
-          <w:sz w:val="24"/>
-          <w:szCs w:val="24"/>
-          <w:rtl/>
-        </w:rPr>
-        <w:t xml:space="preserve"> </w:t>
-      </w:r>
-      <w:r>
-        <w:rPr>
-          <w:rFonts w:hint="cs"/>
-          <w:sz w:val="24"/>
-          <w:szCs w:val="24"/>
-          <w:rtl/>
-        </w:rPr>
-        <w:t>העקרון ה</w:t>
-      </w:r>
-      <w:r>
-        <w:rPr>
-          <w:rFonts w:hint="cs"/>
-          <w:sz w:val="24"/>
-          <w:szCs w:val="24"/>
-          <w:rtl/>
-        </w:rPr>
-        <w:t>מנחה בעיצוב האפליקצייה הוא ש</w:t>
-      </w:r>
-      <w:r>
-        <w:rPr>
-          <w:rFonts w:hint="cs"/>
-          <w:sz w:val="24"/>
-          <w:szCs w:val="24"/>
-          <w:rtl/>
-        </w:rPr>
-        <w:t xml:space="preserve">האפליקצייה </w:t>
-      </w:r>
-      <w:r>
-        <w:rPr>
-          <w:rFonts w:hint="cs"/>
-          <w:sz w:val="24"/>
-          <w:szCs w:val="24"/>
-          <w:rtl/>
-        </w:rPr>
-        <w:t xml:space="preserve">תהיה </w:t>
-      </w:r>
-      <w:r>
-        <w:rPr>
-          <w:rFonts w:hint="cs"/>
-          <w:sz w:val="24"/>
-          <w:szCs w:val="24"/>
-          <w:rtl/>
-        </w:rPr>
-        <w:t>קלה לשימוש ונוחה לתפעול</w:t>
-      </w:r>
-      <w:r>
-        <w:rPr>
-          <w:rFonts w:hint="cs"/>
-          <w:sz w:val="24"/>
-          <w:szCs w:val="24"/>
-          <w:rtl/>
-        </w:rPr>
-        <w:t>.</w:t>
-      </w:r>
-    </w:p>
-    <w:p>
-      <w:pPr>
-        <w:jc w:val="both"/>
-        <w:rPr>
-          <w:sz w:val="24"/>
-          <w:szCs w:val="24"/>
-          <w:rtl/>
-        </w:rPr>
-      </w:pPr>
-    </w:p>
-    <w:p>
-      <w:pPr>
-        <w:jc w:val="both"/>
-        <w:rPr>
-          <w:sz w:val="24"/>
-          <w:szCs w:val="24"/>
-          <w:rtl/>
-        </w:rPr>
-      </w:pPr>
-      <w:r>
-        <w:rPr>
-          <w:rFonts w:hint="cs"/>
-          <w:sz w:val="24"/>
-          <w:szCs w:val="24"/>
-          <w:rtl/>
-        </w:rPr>
-        <w:t>לאחר מכן עסקתי בשאלה</w:t>
-      </w:r>
-      <w:r>
-        <w:rPr>
-          <w:rFonts w:hint="cs"/>
-          <w:sz w:val="24"/>
-          <w:szCs w:val="24"/>
-          <w:rtl/>
-        </w:rPr>
-        <w:t xml:space="preserve"> </w:t>
+        <w:t xml:space="preserve">התחלתי לתכנן </w:t>
+      </w:r>
+      <w:r>
+        <w:rPr>
+          <w:rFonts w:hint="cs"/>
+          <w:sz w:val="24"/>
+          <w:szCs w:val="24"/>
+          <w:rtl/>
+        </w:rPr>
+        <w:t>את</w:t>
       </w:r>
       <w:r>
         <w:rPr>
@@ -2093,7 +2284,144 @@
           <w:szCs w:val="24"/>
           <w:rtl/>
         </w:rPr>
-        <w:t>היכן ל</w:t>
+        <w:t xml:space="preserve"> </w:t>
+      </w:r>
+      <w:r>
+        <w:rPr>
+          <w:rFonts w:hint="cs"/>
+          <w:sz w:val="24"/>
+          <w:szCs w:val="24"/>
+          <w:rtl/>
+        </w:rPr>
+        <w:t>מראה האפליקצייה (ניתן לראות תחת הכותרת "תיאור הפתרון")</w:t>
+      </w:r>
+      <w:r>
+        <w:rPr>
+          <w:rFonts w:hint="cs"/>
+          <w:sz w:val="24"/>
+          <w:szCs w:val="24"/>
+          <w:rtl/>
+        </w:rPr>
+        <w:t xml:space="preserve"> כאשר</w:t>
+      </w:r>
+      <w:r>
+        <w:rPr>
+          <w:rFonts w:hint="cs"/>
+          <w:sz w:val="24"/>
+          <w:szCs w:val="24"/>
+          <w:rtl/>
+        </w:rPr>
+        <w:t xml:space="preserve"> </w:t>
+      </w:r>
+      <w:r>
+        <w:rPr>
+          <w:rFonts w:hint="cs"/>
+          <w:sz w:val="24"/>
+          <w:szCs w:val="24"/>
+          <w:rtl/>
+        </w:rPr>
+        <w:t>העקרון ה</w:t>
+      </w:r>
+      <w:r>
+        <w:rPr>
+          <w:rFonts w:hint="cs"/>
+          <w:sz w:val="24"/>
+          <w:szCs w:val="24"/>
+          <w:rtl/>
+        </w:rPr>
+        <w:t>מנחה בעיצוב האפליקצייה הוא ש</w:t>
+      </w:r>
+      <w:r>
+        <w:rPr>
+          <w:rFonts w:hint="cs"/>
+          <w:sz w:val="24"/>
+          <w:szCs w:val="24"/>
+          <w:rtl/>
+        </w:rPr>
+        <w:t xml:space="preserve">האפליקצייה </w:t>
+      </w:r>
+      <w:r>
+        <w:rPr>
+          <w:rFonts w:hint="cs"/>
+          <w:sz w:val="24"/>
+          <w:szCs w:val="24"/>
+          <w:rtl/>
+        </w:rPr>
+        <w:t xml:space="preserve">תהיה </w:t>
+      </w:r>
+      <w:r>
+        <w:rPr>
+          <w:rFonts w:hint="cs"/>
+          <w:sz w:val="24"/>
+          <w:szCs w:val="24"/>
+          <w:rtl/>
+        </w:rPr>
+        <w:t xml:space="preserve">קלה לשימוש, </w:t>
+      </w:r>
+      <w:r>
+        <w:rPr>
+          <w:rFonts w:hint="cs"/>
+          <w:sz w:val="24"/>
+          <w:szCs w:val="24"/>
+          <w:rtl/>
+        </w:rPr>
+        <w:t>נוחה לתפעול</w:t>
+      </w:r>
+      <w:r>
+        <w:rPr>
+          <w:rFonts w:hint="cs"/>
+          <w:sz w:val="24"/>
+          <w:szCs w:val="24"/>
+          <w:rtl/>
+        </w:rPr>
+        <w:t xml:space="preserve"> ודינמית</w:t>
+      </w:r>
+      <w:r>
+        <w:rPr>
+          <w:rFonts w:hint="cs"/>
+          <w:sz w:val="24"/>
+          <w:szCs w:val="24"/>
+          <w:rtl/>
+        </w:rPr>
+        <w:t>.</w:t>
+      </w:r>
+    </w:p>
+    <w:p>
+      <w:pPr>
+        <w:jc w:val="both"/>
+        <w:rPr>
+          <w:sz w:val="24"/>
+          <w:szCs w:val="24"/>
+          <w:rtl/>
+        </w:rPr>
+      </w:pPr>
+    </w:p>
+    <w:p>
+      <w:pPr>
+        <w:jc w:val="both"/>
+        <w:rPr>
+          <w:sz w:val="24"/>
+          <w:szCs w:val="24"/>
+          <w:rtl/>
+        </w:rPr>
+      </w:pPr>
+      <w:r>
+        <w:rPr>
+          <w:rFonts w:hint="cs"/>
+          <w:sz w:val="24"/>
+          <w:szCs w:val="24"/>
+          <w:rtl/>
+        </w:rPr>
+        <w:t>לאחר מכן עסקתי בשאלה</w:t>
+      </w:r>
+      <w:r>
+        <w:rPr>
+          <w:rFonts w:hint="cs"/>
+          <w:sz w:val="24"/>
+          <w:szCs w:val="24"/>
+          <w:rtl/>
+        </w:rPr>
+        <w:t xml:space="preserve"> </w:t>
       </w:r>
       <w:r>
         <w:rPr>
@@ -2104,127 +2432,8 @@
           <w:szCs w:val="24"/>
           <w:rtl/>
         </w:rPr>
-        <w:t>אכסן</w:t>
-      </w:r>
-      <w:r>
-        <w:rPr>
-          <w:rFonts w:hint="cs"/>
-          <w:sz w:val="24"/>
-          <w:szCs w:val="24"/>
-          <w:rtl/>
-        </w:rPr>
-        <w:t xml:space="preserve"> את מאגר התשבצים. בשלב זה השאיפה היא לאכסן אותם על שרת חיצוני ולא על זכרון הטלפון</w:t>
-      </w:r>
-      <w:r>
-        <w:rPr>
-          <w:rFonts w:hint="cs"/>
-          <w:sz w:val="24"/>
-          <w:szCs w:val="24"/>
-          <w:rtl/>
-        </w:rPr>
-        <w:t>. הסיבה לכך היא,</w:t>
-      </w:r>
-      <w:r>
-        <w:rPr>
-          <w:rFonts w:hint="cs"/>
-          <w:sz w:val="24"/>
-          <w:szCs w:val="24"/>
-          <w:rtl/>
-        </w:rPr>
-        <w:t xml:space="preserve"> </w:t>
-      </w:r>
-      <w:r>
-        <w:rPr>
-          <w:rFonts w:hint="cs"/>
-          <w:sz w:val="24"/>
-          <w:szCs w:val="24"/>
-          <w:rtl/>
-        </w:rPr>
-        <w:t>שברצוני</w:t>
-      </w:r>
-      <w:r>
-        <w:rPr>
-          <w:rFonts w:hint="cs"/>
-          <w:sz w:val="24"/>
-          <w:szCs w:val="24"/>
-          <w:rtl/>
-        </w:rPr>
-        <w:t xml:space="preserve"> לגרום לאפליקצייה להיות יותר "קלה"</w:t>
-      </w:r>
-      <w:r>
-        <w:rPr>
-          <w:rFonts w:hint="cs"/>
-          <w:sz w:val="24"/>
-          <w:szCs w:val="24"/>
-          <w:rtl/>
-        </w:rPr>
-        <w:t>,</w:t>
-      </w:r>
-      <w:r>
-        <w:rPr>
-          <w:rFonts w:hint="cs"/>
-          <w:sz w:val="24"/>
-          <w:szCs w:val="24"/>
-          <w:rtl/>
-        </w:rPr>
-        <w:t xml:space="preserve"> למרות שבדרך זו האפליקצייה תה</w:t>
-      </w:r>
-      <w:r>
-        <w:rPr>
-          <w:rFonts w:hint="cs"/>
-          <w:sz w:val="24"/>
-          <w:szCs w:val="24"/>
-          <w:rtl/>
-        </w:rPr>
-        <w:t xml:space="preserve">יה זמינה רק בעת חיבור לאינטרנט אך </w:t>
-      </w:r>
-      <w:r>
-        <w:rPr>
-          <w:rFonts w:hint="cs"/>
-          <w:sz w:val="24"/>
-          <w:szCs w:val="24"/>
-          <w:rtl/>
-        </w:rPr>
-        <w:t xml:space="preserve">היה קל לוותר על קריטריון זה מכיוון שההנחה היא שכיום רובם המוחלט של </w:t>
-      </w:r>
-      <w:r>
-        <w:rPr>
-          <w:rFonts w:hint="cs"/>
-          <w:sz w:val="24"/>
-          <w:szCs w:val="24"/>
-          <w:rtl/>
-        </w:rPr>
-        <w:t>המשתמשים מחובר לאינטרנט כל הזמן</w:t>
-      </w:r>
-      <w:r>
-        <w:rPr>
-          <w:rFonts w:hint="cs"/>
-          <w:sz w:val="24"/>
-          <w:szCs w:val="24"/>
-          <w:rtl/>
-        </w:rPr>
-        <w:t>.</w:t>
-      </w:r>
-    </w:p>
-    <w:p>
-      <w:pPr>
-        <w:jc w:val="both"/>
-        <w:rPr>
-          <w:sz w:val="24"/>
-          <w:szCs w:val="24"/>
-          <w:rtl/>
-        </w:rPr>
-      </w:pPr>
-    </w:p>
-    <w:p>
-      <w:pPr>
-        <w:jc w:val="both"/>
-        <w:rPr>
-          <w:sz w:val="24"/>
-          <w:szCs w:val="24"/>
-          <w:rtl/>
-        </w:rPr>
-      </w:pPr>
+        <w:t>היכן ל</w:t>
+      </w:r>
       <w:r>
         <w:rPr>
           <w:rFonts w:hint="cs"/>
@@ -2234,16 +2443,106 @@
           <w:szCs w:val="24"/>
           <w:rtl/>
         </w:rPr>
-        <w:t>הציפיות</w:t>
-      </w:r>
-      <w:r>
-        <w:rPr>
-          <w:rFonts w:hint="cs"/>
-          <w:sz w:val="24"/>
-          <w:szCs w:val="24"/>
-          <w:rtl/>
-        </w:rPr>
-        <w:t xml:space="preserve"> הן לקבל מוצר מוגמר</w:t>
+        <w:t>אכסן</w:t>
+      </w:r>
+      <w:r>
+        <w:rPr>
+          <w:rFonts w:hint="cs"/>
+          <w:sz w:val="24"/>
+          <w:szCs w:val="24"/>
+          <w:rtl/>
+        </w:rPr>
+        <w:t xml:space="preserve"> את מאגר התשבצים</w:t>
+      </w:r>
+      <w:r>
+        <w:rPr>
+          <w:rFonts w:hint="cs"/>
+          <w:sz w:val="24"/>
+          <w:szCs w:val="24"/>
+          <w:rtl/>
+        </w:rPr>
+        <w:t>?</w:t>
+      </w:r>
+      <w:r>
+        <w:rPr>
+          <w:rFonts w:hint="cs"/>
+          <w:sz w:val="24"/>
+          <w:szCs w:val="24"/>
+          <w:rtl/>
+        </w:rPr>
+        <w:t xml:space="preserve"> </w:t>
+      </w:r>
+      <w:r>
+        <w:rPr>
+          <w:rFonts w:hint="cs"/>
+          <w:sz w:val="24"/>
+          <w:szCs w:val="24"/>
+          <w:rtl/>
+        </w:rPr>
+        <w:t>החלטתי</w:t>
+      </w:r>
+      <w:r>
+        <w:rPr>
+          <w:rFonts w:hint="cs"/>
+          <w:sz w:val="24"/>
+          <w:szCs w:val="24"/>
+          <w:rtl/>
+        </w:rPr>
+        <w:t xml:space="preserve"> לאכסן אותם על שרת חיצוני ולא על זכרון הטלפון</w:t>
+      </w:r>
+      <w:r>
+        <w:rPr>
+          <w:rFonts w:hint="cs"/>
+          <w:sz w:val="24"/>
+          <w:szCs w:val="24"/>
+          <w:rtl/>
+        </w:rPr>
+        <w:t>. הסיבה לכך היא,</w:t>
+      </w:r>
+      <w:r>
+        <w:rPr>
+          <w:rFonts w:hint="cs"/>
+          <w:sz w:val="24"/>
+          <w:szCs w:val="24"/>
+          <w:rtl/>
+        </w:rPr>
+        <w:t xml:space="preserve"> </w:t>
+      </w:r>
+      <w:r>
+        <w:rPr>
+          <w:rFonts w:hint="cs"/>
+          <w:sz w:val="24"/>
+          <w:szCs w:val="24"/>
+          <w:rtl/>
+        </w:rPr>
+        <w:t>שברצוני</w:t>
+      </w:r>
+      <w:r>
+        <w:rPr>
+          <w:rFonts w:hint="cs"/>
+          <w:sz w:val="24"/>
+          <w:szCs w:val="24"/>
+          <w:rtl/>
+        </w:rPr>
+        <w:t xml:space="preserve"> לגרום לאפליקצייה להיות יותר "קלה"</w:t>
+      </w:r>
+      <w:r>
+        <w:rPr>
+          <w:rFonts w:hint="cs"/>
+          <w:sz w:val="24"/>
+          <w:szCs w:val="24"/>
+          <w:rtl/>
+        </w:rPr>
+        <w:t xml:space="preserve"> (מבחינת הנפח שהיא לוקחת מזכרון הטלפון, בעתיד האפליקצייה תכיל עשרות אלפי שעשועונים)</w:t>
+      </w:r>
+      <w:r>
+        <w:rPr>
+          <w:rFonts w:hint="cs"/>
+          <w:sz w:val="24"/>
+          <w:szCs w:val="24"/>
+          <w:rtl/>
+        </w:rPr>
+        <w:t xml:space="preserve"> ודינמית (אין צורך בעדכון האפליקצייה בשביל לקבל תשחצים נוספים)</w:t>
       </w:r>
       <w:r>
         <w:rPr>
@@ -2261,52 +2560,34 @@
           <w:szCs w:val="24"/>
           <w:rtl/>
         </w:rPr>
-        <w:t xml:space="preserve"> קל לשימוש, בעל עיצוב נקי, פתירה נוחה של התשבצים על המסך, ויכול</w:t>
-      </w:r>
-      <w:r>
-        <w:rPr>
-          <w:rFonts w:hint="cs"/>
-          <w:sz w:val="24"/>
-          <w:szCs w:val="24"/>
-          <w:rtl/>
-        </w:rPr>
-        <w:t>ת הת</w:t>
-      </w:r>
-      <w:r>
-        <w:rPr>
-          <w:rFonts w:hint="cs"/>
-          <w:sz w:val="24"/>
-          <w:szCs w:val="24"/>
-          <w:rtl/>
-        </w:rPr>
-        <w:t xml:space="preserve">ייעצות על </w:t>
-      </w:r>
-      <w:r>
-        <w:rPr>
-          <w:rFonts w:hint="cs"/>
-          <w:sz w:val="24"/>
-          <w:szCs w:val="24"/>
-          <w:rtl/>
-        </w:rPr>
-        <w:t>ה</w:t>
-      </w:r>
-      <w:r>
-        <w:rPr>
-          <w:rFonts w:hint="cs"/>
-          <w:sz w:val="24"/>
-          <w:szCs w:val="24"/>
-          <w:rtl/>
-        </w:rPr>
-        <w:t>"קיר"</w:t>
-      </w:r>
-      <w:r>
-        <w:rPr>
-          <w:rFonts w:hint="cs"/>
-          <w:sz w:val="24"/>
-          <w:szCs w:val="24"/>
-          <w:rtl/>
-        </w:rPr>
-        <w:t xml:space="preserve"> (פורום)</w:t>
+        <w:t xml:space="preserve"> למרות שבדרך זו האפליקצייה תה</w:t>
+      </w:r>
+      <w:r>
+        <w:rPr>
+          <w:rFonts w:hint="cs"/>
+          <w:sz w:val="24"/>
+          <w:szCs w:val="24"/>
+          <w:rtl/>
+        </w:rPr>
+        <w:t xml:space="preserve">יה זמינה רק בעת חיבור לאינטרנט אך </w:t>
+      </w:r>
+      <w:r>
+        <w:rPr>
+          <w:rFonts w:hint="cs"/>
+          <w:sz w:val="24"/>
+          <w:szCs w:val="24"/>
+          <w:rtl/>
+        </w:rPr>
+        <w:t xml:space="preserve">היה קל לוותר על קריטריון זה מכיוון שההנחה היא שכיום רובם המוחלט של </w:t>
+      </w:r>
+      <w:r>
+        <w:rPr>
+          <w:rFonts w:hint="cs"/>
+          <w:sz w:val="24"/>
+          <w:szCs w:val="24"/>
+          <w:rtl/>
+        </w:rPr>
+        <w:t>המשתמשים מחובר לאינטרנט כל הזמן</w:t>
       </w:r>
       <w:r>
         <w:rPr>
@@ -2316,6 +2597,254 @@
           <w:rtl/>
         </w:rPr>
         <w:t>.</w:t>
+      </w:r>
+    </w:p>
+    <w:p>
+      <w:pPr>
+        <w:jc w:val="both"/>
+        <w:rPr>
+          <w:sz w:val="24"/>
+          <w:szCs w:val="24"/>
+          <w:rtl/>
+        </w:rPr>
+      </w:pPr>
+    </w:p>
+    <w:p>
+      <w:pPr>
+        <w:jc w:val="both"/>
+        <w:rPr>
+          <w:rFonts w:hint="cs"/>
+          <w:sz w:val="24"/>
+          <w:szCs w:val="24"/>
+          <w:rtl/>
+        </w:rPr>
+      </w:pPr>
+      <w:r>
+        <w:rPr>
+          <w:rFonts w:hint="cs"/>
+          <w:b/>
+          <w:bCs/>
+          <w:sz w:val="24"/>
+          <w:szCs w:val="24"/>
+          <w:rtl/>
+        </w:rPr>
+        <w:t>כיום</w:t>
+      </w:r>
+      <w:r>
+        <w:rPr>
+          <w:rFonts w:hint="cs"/>
+          <w:sz w:val="24"/>
+          <w:szCs w:val="24"/>
+          <w:rtl/>
+        </w:rPr>
+        <w:t xml:space="preserve"> </w:t>
+      </w:r>
+      <w:r>
+        <w:rPr>
+          <w:rFonts w:hint="cs"/>
+          <w:sz w:val="24"/>
+          <w:szCs w:val="24"/>
+          <w:rtl/>
+        </w:rPr>
+        <w:t>אינטליג-</w:t>
+      </w:r>
+      <w:r>
+        <w:rPr>
+          <w:sz w:val="24"/>
+          <w:szCs w:val="24"/>
+        </w:rPr>
+        <w:t>NET</w:t>
+      </w:r>
+      <w:r>
+        <w:rPr>
+          <w:rFonts w:hint="cs"/>
+          <w:sz w:val="24"/>
+          <w:szCs w:val="24"/>
+          <w:rtl/>
+        </w:rPr>
+        <w:t xml:space="preserve"> היא אפליקצייה שמ</w:t>
+      </w:r>
+      <w:r>
+        <w:rPr>
+          <w:rFonts w:hint="cs"/>
+          <w:sz w:val="24"/>
+          <w:szCs w:val="24"/>
+          <w:rtl/>
+        </w:rPr>
+        <w:t>מ</w:t>
+      </w:r>
+      <w:r>
+        <w:rPr>
+          <w:rFonts w:hint="cs"/>
+          <w:sz w:val="24"/>
+          <w:szCs w:val="24"/>
+          <w:rtl/>
+        </w:rPr>
+        <w:t>משת את הציפיות שלה וניתן לפתור בה תשחצים ותשחצי הגיון שמתקבלים משרת מרוחק</w:t>
+      </w:r>
+      <w:r>
+        <w:rPr>
+          <w:rFonts w:hint="cs"/>
+          <w:sz w:val="24"/>
+          <w:szCs w:val="24"/>
+          <w:rtl/>
+        </w:rPr>
+        <w:t>, תוך כדי הפתירה נוספה גם פונקציונליות כגון "אתחול התשחץ", פנייה ל"ראש בקיר" ישירות מהתשחץ ועזרה עבור משבצת בודדה שנקראת "עוזר אינטליגנטי"</w:t>
+      </w:r>
+      <w:r>
+        <w:rPr>
+          <w:rFonts w:hint="cs"/>
+          <w:sz w:val="24"/>
+          <w:szCs w:val="24"/>
+          <w:rtl/>
+        </w:rPr>
+        <w:t>.  בנוסף, יש בה קיר עבור התייעצות בין המשתמשים</w:t>
+      </w:r>
+      <w:r>
+        <w:rPr>
+          <w:rFonts w:hint="cs"/>
+          <w:sz w:val="24"/>
+          <w:szCs w:val="24"/>
+          <w:rtl/>
+        </w:rPr>
+        <w:t xml:space="preserve"> בו יכולים המשתמשים לכתוב פוסטים ולהתייעץ, לקרוא פוסטים ולייעץ.</w:t>
+      </w:r>
+    </w:p>
+    <w:p>
+      <w:pPr>
+        <w:jc w:val="both"/>
+        <w:rPr>
+          <w:rFonts w:hint="cs"/>
+          <w:sz w:val="24"/>
+          <w:szCs w:val="24"/>
+          <w:rtl/>
+        </w:rPr>
+      </w:pPr>
+    </w:p>
+    <w:p>
+      <w:pPr>
+        <w:jc w:val="both"/>
+        <w:rPr>
+          <w:rFonts w:hint="cs"/>
+          <w:sz w:val="24"/>
+          <w:szCs w:val="24"/>
+          <w:rtl/>
+        </w:rPr>
+      </w:pPr>
+      <w:r>
+        <w:rPr>
+          <w:rFonts w:hint="cs"/>
+          <w:b/>
+          <w:bCs/>
+          <w:sz w:val="24"/>
+          <w:szCs w:val="24"/>
+          <w:rtl/>
+        </w:rPr>
+        <w:t>בעתיד</w:t>
+      </w:r>
+      <w:r>
+        <w:rPr>
+          <w:rFonts w:hint="cs"/>
+          <w:b/>
+          <w:bCs/>
+          <w:sz w:val="24"/>
+          <w:szCs w:val="24"/>
+          <w:rtl/>
+        </w:rPr>
+        <w:t xml:space="preserve"> </w:t>
+      </w:r>
+      <w:r>
+        <w:rPr>
+          <w:rFonts w:hint="cs"/>
+          <w:sz w:val="24"/>
+          <w:szCs w:val="24"/>
+          <w:rtl/>
+        </w:rPr>
+        <w:t xml:space="preserve">אוסיף לאפליקצייה אפשרות פתירה אינטראקטיבית של תשחץ </w:t>
+      </w:r>
+      <w:r>
+        <w:rPr>
+          <w:rFonts w:hint="cs"/>
+          <w:sz w:val="24"/>
+          <w:szCs w:val="24"/>
+          <w:rtl/>
+        </w:rPr>
+        <w:t>אחד ע"י</w:t>
+      </w:r>
+      <w:r>
+        <w:rPr>
+          <w:rFonts w:hint="cs"/>
+          <w:sz w:val="24"/>
+          <w:szCs w:val="24"/>
+          <w:rtl/>
+        </w:rPr>
+        <w:t xml:space="preserve"> שני משתמשים </w:t>
+      </w:r>
+      <w:r>
+        <w:rPr>
+          <w:rFonts w:hint="cs"/>
+          <w:sz w:val="24"/>
+          <w:szCs w:val="24"/>
+          <w:rtl/>
+        </w:rPr>
+        <w:t xml:space="preserve">שונים </w:t>
+      </w:r>
+      <w:r>
+        <w:rPr>
+          <w:rFonts w:hint="cs"/>
+          <w:sz w:val="24"/>
+          <w:szCs w:val="24"/>
+          <w:rtl/>
+        </w:rPr>
+        <w:t>בו זמנית</w:t>
+      </w:r>
+      <w:r>
+        <w:rPr>
+          <w:rFonts w:hint="cs"/>
+          <w:sz w:val="24"/>
+          <w:szCs w:val="24"/>
+          <w:rtl/>
+        </w:rPr>
+        <w:t>, המנצח הוא זה שפתר יותר הגדרות, כך אוסיף עוד מימד אתגרי לאפליקצייה.</w:t>
+      </w:r>
+    </w:p>
+    <w:p>
+      <w:pPr>
+        <w:jc w:val="both"/>
+        <w:rPr>
+          <w:rFonts w:hint="cs"/>
+          <w:sz w:val="24"/>
+          <w:szCs w:val="24"/>
+          <w:rtl/>
+        </w:rPr>
+      </w:pPr>
+      <w:r>
+        <w:rPr>
+          <w:rFonts w:hint="cs"/>
+          <w:sz w:val="24"/>
+          <w:szCs w:val="24"/>
+          <w:rtl/>
+        </w:rPr>
+        <w:t>בנוסף, כאשר יהיה בידי מאגר בספיק גדול של הגדרות אצור מחולל תשחצים אוטומטי וכך תתעדכן האפליקצייה באופן אוטומטי. בנוסף, בעתיד יתווספו סוגים שונים של שעשועוני שיבוץ.</w:t>
+      </w:r>
+    </w:p>
+    <w:p>
+      <w:pPr>
+        <w:jc w:val="both"/>
+        <w:rPr>
+          <w:sz w:val="24"/>
+          <w:szCs w:val="24"/>
+          <w:rtl/>
+        </w:rPr>
+      </w:pPr>
+      <w:r>
+        <w:rPr>
+          <w:rFonts w:hint="cs"/>
+          <w:sz w:val="24"/>
+          <w:szCs w:val="24"/>
+          <w:rtl/>
+        </w:rPr>
+        <w:t>ועוד ועוד בהתאם לדרישות הלקוח זאב פרנק.</w:t>
       </w:r>
     </w:p>
     <w:p>
@@ -2341,36 +2870,7 @@
       <w:pPr>
         <w:jc w:val="both"/>
         <w:rPr>
-          <w:sz w:val="28"/>
-          <w:szCs w:val="28"/>
-          <w:rtl/>
-        </w:rPr>
-      </w:pPr>
-    </w:p>
-    <w:p>
-      <w:pPr>
-        <w:jc w:val="both"/>
-        <w:rPr>
-          <w:sz w:val="28"/>
-          <w:szCs w:val="28"/>
-          <w:rtl/>
-        </w:rPr>
-      </w:pPr>
-    </w:p>
-    <w:p>
-      <w:pPr>
-        <w:jc w:val="both"/>
-        <w:rPr>
-          <w:sz w:val="28"/>
-          <w:szCs w:val="28"/>
-          <w:rtl/>
-        </w:rPr>
-      </w:pPr>
-    </w:p>
-    <w:p>
-      <w:pPr>
-        <w:jc w:val="both"/>
-        <w:rPr>
+          <w:rFonts w:hint="cs"/>
           <w:sz w:val="28"/>
           <w:szCs w:val="28"/>
           <w:rtl/>
@@ -3129,6 +3629,7 @@
           <w:szCs w:val="24"/>
           <w:rtl/>
         </w:rPr>
+        <w:lastRenderedPageBreak/>
         <w:t>ביבליוגרפיה.........................................................</w:t>
       </w:r>
       <w:r>
@@ -3409,71 +3910,6 @@
         <w:rPr>
           <w:sz w:val="28"/>
           <w:szCs w:val="28"/>
-          <w:rtl/>
-        </w:rPr>
-      </w:pPr>
-    </w:p>
-    <w:p>
-      <w:pPr>
-        <w:jc w:val="both"/>
-        <w:rPr>
-          <w:sz w:val="28"/>
-          <w:szCs w:val="28"/>
-          <w:rtl/>
-        </w:rPr>
-      </w:pPr>
-    </w:p>
-    <w:p>
-      <w:pPr>
-        <w:jc w:val="both"/>
-        <w:rPr>
-          <w:sz w:val="28"/>
-          <w:szCs w:val="28"/>
-          <w:rtl/>
-        </w:rPr>
-      </w:pPr>
-    </w:p>
-    <w:p>
-      <w:pPr>
-        <w:jc w:val="both"/>
-        <w:rPr>
-          <w:rFonts w:cs="Times New Roman"/>
-          <w:rtl/>
-        </w:rPr>
-      </w:pPr>
-    </w:p>
-    <w:p>
-      <w:pPr>
-        <w:jc w:val="both"/>
-        <w:rPr>
-          <w:rFonts w:cs="Times New Roman"/>
-          <w:rtl/>
-        </w:rPr>
-      </w:pPr>
-    </w:p>
-    <w:p>
-      <w:pPr>
-        <w:jc w:val="both"/>
-        <w:rPr>
-          <w:rFonts w:cs="Times New Roman"/>
-          <w:rtl/>
-        </w:rPr>
-      </w:pPr>
-    </w:p>
-    <w:p>
-      <w:pPr>
-        <w:jc w:val="both"/>
-        <w:rPr>
-          <w:rFonts w:cs="Times New Roman"/>
-          <w:rtl/>
-        </w:rPr>
-      </w:pPr>
-    </w:p>
-    <w:p>
-      <w:pPr>
-        <w:jc w:val="both"/>
-        <w:rPr>
-          <w:rFonts w:cs="Times New Roman"/>
           <w:rtl/>
         </w:rPr>
       </w:pPr>
@@ -3601,14 +4037,17 @@
         <w:ind w:left="-567" w:right="-567"/>
         <w:jc w:val="both"/>
         <w:rPr>
-          <w:sz w:val="24"/>
-          <w:szCs w:val="24"/>
-          <w:rtl/>
-        </w:rPr>
-      </w:pPr>
-      <w:r>
-        <w:rPr>
-          <w:rFonts w:hint="cs"/>
+          <w:rFonts w:hint="cs"/>
+          <w:sz w:val="24"/>
+          <w:szCs w:val="24"/>
+          <w:rtl/>
+        </w:rPr>
+      </w:pPr>
+      <w:r>
+        <w:rPr>
+          <w:rFonts w:hint="cs"/>
+          <w:i/>
+          <w:iCs/>
           <w:sz w:val="24"/>
           <w:szCs w:val="24"/>
           <w:rtl/>
@@ -3618,6 +4057,8 @@
       <w:r>
         <w:rPr>
           <w:rFonts w:hint="cs"/>
+          <w:i/>
+          <w:iCs/>
           <w:sz w:val="24"/>
           <w:szCs w:val="24"/>
           <w:rtl/>
@@ -3627,6 +4068,8 @@
       <w:r>
         <w:rPr>
           <w:rFonts w:hint="cs"/>
+          <w:i/>
+          <w:iCs/>
           <w:sz w:val="24"/>
           <w:szCs w:val="24"/>
           <w:rtl/>
@@ -3675,46 +4118,20 @@
         <w:ind w:left="-567" w:right="-567"/>
         <w:jc w:val="both"/>
         <w:rPr>
-          <w:sz w:val="24"/>
-          <w:szCs w:val="24"/>
-          <w:rtl/>
-        </w:rPr>
-      </w:pPr>
-      <w:r>
-        <w:rPr>
-          <w:rFonts w:hint="cs"/>
-          <w:sz w:val="24"/>
-          <w:szCs w:val="24"/>
-          <w:rtl/>
-        </w:rPr>
-        <w:t>"</w:t>
-      </w:r>
-      <w:r>
-        <w:rPr>
-          <w:rFonts w:hint="cs"/>
-          <w:sz w:val="24"/>
-          <w:szCs w:val="24"/>
-          <w:rtl/>
-        </w:rPr>
-        <w:t>ראש בקיר</w:t>
-      </w:r>
-      <w:r>
-        <w:rPr>
-          <w:rFonts w:hint="cs"/>
-          <w:sz w:val="24"/>
-          <w:szCs w:val="24"/>
-          <w:rtl/>
-        </w:rPr>
-        <w:t>"</w:t>
-      </w:r>
-      <w:r>
-        <w:rPr>
-          <w:rFonts w:hint="cs"/>
-          <w:sz w:val="24"/>
-          <w:szCs w:val="24"/>
-          <w:rtl/>
-        </w:rPr>
-        <w:t xml:space="preserve"> </w:t>
+          <w:rFonts w:hint="cs"/>
+          <w:sz w:val="24"/>
+          <w:szCs w:val="24"/>
+          <w:rtl/>
+        </w:rPr>
+      </w:pPr>
+      <w:r>
+        <w:rPr>
+          <w:rFonts w:hint="cs"/>
+          <w:sz w:val="24"/>
+          <w:szCs w:val="24"/>
+          <w:rtl/>
+        </w:rPr>
+        <w:t xml:space="preserve">"חדשות" </w:t>
       </w:r>
       <w:r>
         <w:rPr>
@@ -3731,25 +4148,25 @@
           <w:szCs w:val="24"/>
           <w:rtl/>
         </w:rPr>
-        <w:t xml:space="preserve"> </w:t>
-      </w:r>
-      <w:r>
-        <w:rPr>
-          <w:rFonts w:hint="cs"/>
-          <w:sz w:val="24"/>
-          <w:szCs w:val="24"/>
-          <w:rtl/>
-        </w:rPr>
-        <w:t>קיר בו המשתמשים יוכלו לרשום פוסטים להתייעצות ולהגיב ע"מ לייעץ</w:t>
-      </w:r>
-      <w:r>
-        <w:rPr>
-          <w:rFonts w:hint="cs"/>
-          <w:sz w:val="24"/>
-          <w:szCs w:val="24"/>
-          <w:rtl/>
-        </w:rPr>
-        <w:t>.</w:t>
+        <w:t xml:space="preserve"> ב"ראש בקיר" </w:t>
+      </w:r>
+      <w:r>
+        <w:rPr>
+          <w:rFonts w:hint="cs"/>
+          <w:sz w:val="24"/>
+          <w:szCs w:val="24"/>
+          <w:rtl/>
+        </w:rPr>
+        <w:t>(קיר התכתבות שיפורט עליו בהמשך)</w:t>
+      </w:r>
+      <w:r>
+        <w:rPr>
+          <w:rFonts w:hint="cs"/>
+          <w:sz w:val="24"/>
+          <w:szCs w:val="24"/>
+          <w:rtl/>
+        </w:rPr>
+        <w:t xml:space="preserve"> תהיה לשונית עבור חדשות שתציג את כל הפוסטים מהחדש לישן.</w:t>
       </w:r>
     </w:p>
     <w:p>
@@ -3766,11 +4183,13 @@
       <w:r>
         <w:rPr>
           <w:rFonts w:hint="cs"/>
-          <w:sz w:val="24"/>
-          <w:szCs w:val="24"/>
-          <w:rtl/>
-        </w:rPr>
-        <w:t>"ממשק משתמש"</w:t>
+          <w:i/>
+          <w:iCs/>
+          <w:sz w:val="24"/>
+          <w:szCs w:val="24"/>
+          <w:rtl/>
+        </w:rPr>
+        <w:t>"כניסת אורח"</w:t>
       </w:r>
       <w:r>
         <w:rPr>
@@ -3796,7 +4215,52 @@
           <w:szCs w:val="24"/>
           <w:rtl/>
         </w:rPr>
-        <w:t xml:space="preserve"> החלק באפליקצייה ששייך למשתמש בו ניתן רק לפתור תשבצים.</w:t>
+        <w:t xml:space="preserve"> כניסה לאפליקציה ללא הרשמה</w:t>
+      </w:r>
+      <w:r>
+        <w:rPr>
+          <w:rFonts w:hint="cs"/>
+          <w:sz w:val="24"/>
+          <w:szCs w:val="24"/>
+          <w:rtl/>
+        </w:rPr>
+        <w:t xml:space="preserve">. משתמש שיכנס לאפליקציה בדרך זו לא יוכל לרשום פוסטים </w:t>
+      </w:r>
+      <w:r>
+        <w:rPr>
+          <w:rFonts w:hint="cs"/>
+          <w:sz w:val="24"/>
+          <w:szCs w:val="24"/>
+          <w:rtl/>
+        </w:rPr>
+        <w:t>ב"ראש בקיר" (</w:t>
+      </w:r>
+      <w:r>
+        <w:rPr>
+          <w:rFonts w:hint="cs"/>
+          <w:sz w:val="24"/>
+          <w:szCs w:val="24"/>
+          <w:rtl/>
+        </w:rPr>
+        <w:t>קיר התכתבות שיפורט עליו בהמשך</w:t>
+      </w:r>
+      <w:r>
+        <w:rPr>
+          <w:rFonts w:hint="cs"/>
+          <w:sz w:val="24"/>
+          <w:szCs w:val="24"/>
+          <w:rtl/>
+        </w:rPr>
+        <w:t>)</w:t>
+      </w:r>
+      <w:r>
+        <w:rPr>
+          <w:rFonts w:hint="cs"/>
+          <w:sz w:val="24"/>
+          <w:szCs w:val="24"/>
+          <w:rtl/>
+        </w:rPr>
+        <w:t>, ובנוסף,  לא יוכל לקבל "עוזר אינטליגנטי" (פתירת משבצת אחת נבחרת. יפורט במהשך).</w:t>
       </w:r>
     </w:p>
     <w:p>
@@ -3813,11 +4277,24 @@
       <w:r>
         <w:rPr>
           <w:rFonts w:hint="cs"/>
-          <w:sz w:val="24"/>
-          <w:szCs w:val="24"/>
-          <w:rtl/>
-        </w:rPr>
-        <w:t xml:space="preserve">"ממשק העורך" </w:t>
+          <w:i/>
+          <w:iCs/>
+          <w:sz w:val="24"/>
+          <w:szCs w:val="24"/>
+          <w:rtl/>
+        </w:rPr>
+        <w:t>"ממשק משתמש"</w:t>
+      </w:r>
+      <w:r>
+        <w:rPr>
+          <w:rFonts w:hint="cs"/>
+          <w:i/>
+          <w:iCs/>
+          <w:sz w:val="24"/>
+          <w:szCs w:val="24"/>
+          <w:rtl/>
+        </w:rPr>
+        <w:t xml:space="preserve"> </w:t>
       </w:r>
       <w:r>
         <w:rPr>
@@ -3834,7 +4311,7 @@
           <w:szCs w:val="24"/>
           <w:rtl/>
         </w:rPr>
-        <w:t xml:space="preserve"> יפעל באתר אינטרנט יעודי שדרכו  עורך התשבצים של האפליקציה יוכל להוסיף תשבצים, לערוך קיימים, לבצע שינויים וכדומה.</w:t>
+        <w:t xml:space="preserve"> החלק באפליקצייה ששייך למשתמש בו ניתן רק לפתור תשבצים.</w:t>
       </w:r>
     </w:p>
     <w:p>
@@ -3843,28 +4320,20 @@
         <w:ind w:left="-567" w:right="-567"/>
         <w:jc w:val="both"/>
         <w:rPr>
-          <w:sz w:val="24"/>
-          <w:szCs w:val="24"/>
-          <w:rtl/>
-        </w:rPr>
-      </w:pPr>
-      <w:r>
-        <w:rPr>
-          <w:rFonts w:hint="cs"/>
-          <w:sz w:val="24"/>
-          <w:szCs w:val="24"/>
-          <w:rtl/>
-        </w:rPr>
-        <w:t>"פתרון"</w:t>
-      </w:r>
-      <w:r>
-        <w:rPr>
-          <w:rFonts w:hint="cs"/>
-          <w:sz w:val="24"/>
-          <w:szCs w:val="24"/>
-          <w:rtl/>
-        </w:rPr>
-        <w:t xml:space="preserve"> </w:t>
+          <w:rFonts w:hint="cs"/>
+          <w:sz w:val="24"/>
+          <w:szCs w:val="24"/>
+          <w:rtl/>
+        </w:rPr>
+      </w:pPr>
+      <w:r>
+        <w:rPr>
+          <w:rFonts w:hint="cs"/>
+          <w:sz w:val="24"/>
+          <w:szCs w:val="24"/>
+          <w:rtl/>
+        </w:rPr>
+        <w:t xml:space="preserve">"ממשק העורך" </w:t>
       </w:r>
       <w:r>
         <w:rPr>
@@ -3881,34 +4350,7 @@
           <w:szCs w:val="24"/>
           <w:rtl/>
         </w:rPr>
-        <w:t xml:space="preserve"> כפתור שיציג </w:t>
-      </w:r>
-      <w:r>
-        <w:rPr>
-          <w:rFonts w:hint="cs"/>
-          <w:sz w:val="24"/>
-          <w:szCs w:val="24"/>
-          <w:rtl/>
-        </w:rPr>
-        <w:t>פתרון של משבצת מסוימת</w:t>
-      </w:r>
-      <w:r>
-        <w:rPr>
-          <w:rFonts w:hint="cs"/>
-          <w:sz w:val="24"/>
-          <w:szCs w:val="24"/>
-          <w:rtl/>
-        </w:rPr>
-        <w:t xml:space="preserve"> </w:t>
-      </w:r>
-      <w:r>
-        <w:rPr>
-          <w:rFonts w:hint="cs"/>
-          <w:sz w:val="24"/>
-          <w:szCs w:val="24"/>
-          <w:rtl/>
-        </w:rPr>
-        <w:t>לפי בחירת הפותר.</w:t>
+        <w:t xml:space="preserve"> יפעל באתר אינטרנט יעודי שדרכו  עורך התשבצים של האפליקציה יוכל להוסיף תשבצים, לערוך קיימים, לבצע שינויים וכדומה.</w:t>
       </w:r>
     </w:p>
     <w:p>
@@ -3919,12 +4361,13 @@
         <w:rPr>
           <w:sz w:val="24"/>
           <w:szCs w:val="24"/>
-          <w:rtl/>
-        </w:rPr>
-      </w:pPr>
-      <w:r>
-        <w:rPr>
-          <w:rFonts w:hint="cs"/>
+        </w:rPr>
+      </w:pPr>
+      <w:r>
+        <w:rPr>
+          <w:rFonts w:hint="cs"/>
+          <w:i/>
+          <w:iCs/>
           <w:sz w:val="24"/>
           <w:szCs w:val="24"/>
           <w:rtl/>
@@ -3955,8 +4398,257 @@
           <w:szCs w:val="24"/>
           <w:rtl/>
         </w:rPr>
-        <w:t xml:space="preserve">  מצב בו מסך פתירת התשחץ מתנקה מכפתורים ומשאיר את התשחץ כמעט לבדו על המסך בכדי לאפשר פתירה נוחה של השעשועון.</w:t>
-      </w:r>
+        <w:t xml:space="preserve">  מצב בו מסך פתירת התשחץ </w:t>
+      </w:r>
+      <w:r>
+        <w:rPr>
+          <w:rFonts w:hint="cs"/>
+          <w:sz w:val="24"/>
+          <w:szCs w:val="24"/>
+          <w:rtl/>
+        </w:rPr>
+        <w:t>"</w:t>
+      </w:r>
+      <w:r>
+        <w:rPr>
+          <w:rFonts w:hint="cs"/>
+          <w:sz w:val="24"/>
+          <w:szCs w:val="24"/>
+          <w:rtl/>
+        </w:rPr>
+        <w:t>מתנקה</w:t>
+      </w:r>
+      <w:r>
+        <w:rPr>
+          <w:rFonts w:hint="cs"/>
+          <w:sz w:val="24"/>
+          <w:szCs w:val="24"/>
+          <w:rtl/>
+        </w:rPr>
+        <w:t>"</w:t>
+      </w:r>
+      <w:r>
+        <w:rPr>
+          <w:rFonts w:hint="cs"/>
+          <w:sz w:val="24"/>
+          <w:szCs w:val="24"/>
+          <w:rtl/>
+        </w:rPr>
+        <w:t xml:space="preserve"> מכפתורים</w:t>
+      </w:r>
+      <w:r>
+        <w:rPr>
+          <w:rFonts w:hint="cs"/>
+          <w:sz w:val="24"/>
+          <w:szCs w:val="24"/>
+          <w:rtl/>
+        </w:rPr>
+        <w:t xml:space="preserve"> ומקאבר האפליקציה</w:t>
+      </w:r>
+      <w:r>
+        <w:rPr>
+          <w:rFonts w:hint="cs"/>
+          <w:sz w:val="24"/>
+          <w:szCs w:val="24"/>
+          <w:rtl/>
+        </w:rPr>
+        <w:t xml:space="preserve"> ומשאיר את התשחץ כמעט לבדו על המסך בכדי לאפשר פתירה נוחה של השעשועון.</w:t>
+      </w:r>
+    </w:p>
+    <w:p>
+      <w:pPr>
+        <w:spacing w:line="360" w:lineRule="auto"/>
+        <w:ind w:left="-567" w:right="-567"/>
+        <w:jc w:val="both"/>
+        <w:rPr>
+          <w:rFonts w:hint="cs"/>
+          <w:sz w:val="24"/>
+          <w:szCs w:val="24"/>
+          <w:rtl/>
+        </w:rPr>
+      </w:pPr>
+      <w:r>
+        <w:rPr>
+          <w:rFonts w:hint="cs"/>
+          <w:i/>
+          <w:iCs/>
+          <w:sz w:val="24"/>
+          <w:szCs w:val="24"/>
+          <w:rtl/>
+        </w:rPr>
+        <w:t>"ספלאש"</w:t>
+      </w:r>
+      <w:r>
+        <w:rPr>
+          <w:rFonts w:hint="cs"/>
+          <w:sz w:val="24"/>
+          <w:szCs w:val="24"/>
+          <w:rtl/>
+        </w:rPr>
+        <w:t xml:space="preserve"> </w:t>
+      </w:r>
+      <w:r>
+        <w:rPr>
+          <w:sz w:val="24"/>
+          <w:szCs w:val="24"/>
+          <w:rtl/>
+        </w:rPr>
+        <w:t>–</w:t>
+      </w:r>
+      <w:r>
+        <w:rPr>
+          <w:rFonts w:hint="cs"/>
+          <w:sz w:val="24"/>
+          <w:szCs w:val="24"/>
+          <w:rtl/>
+        </w:rPr>
+        <w:t xml:space="preserve"> העמוד ההתחלתי שבו מתבצעת בדיקה האם המשתמש כבר מחובר ואז צריך להכנס לתפריט ראשי או שמא הוא לא מחובר ואז יפתח עמוד ההתחברות.</w:t>
+      </w:r>
+    </w:p>
+    <w:p>
+      <w:pPr>
+        <w:spacing w:line="360" w:lineRule="auto"/>
+        <w:ind w:left="-567" w:right="-567"/>
+        <w:jc w:val="both"/>
+        <w:rPr>
+          <w:rFonts w:hint="cs"/>
+          <w:sz w:val="24"/>
+          <w:szCs w:val="24"/>
+          <w:rtl/>
+        </w:rPr>
+      </w:pPr>
+      <w:r>
+        <w:rPr>
+          <w:rFonts w:hint="cs"/>
+          <w:i/>
+          <w:iCs/>
+          <w:sz w:val="24"/>
+          <w:szCs w:val="24"/>
+          <w:rtl/>
+        </w:rPr>
+        <w:t>"עוזר אינטליגנטי"</w:t>
+      </w:r>
+      <w:r>
+        <w:rPr>
+          <w:rFonts w:hint="cs"/>
+          <w:sz w:val="24"/>
+          <w:szCs w:val="24"/>
+          <w:rtl/>
+        </w:rPr>
+        <w:t xml:space="preserve"> </w:t>
+      </w:r>
+      <w:r>
+        <w:rPr>
+          <w:sz w:val="24"/>
+          <w:szCs w:val="24"/>
+          <w:rtl/>
+        </w:rPr>
+        <w:t>–</w:t>
+      </w:r>
+      <w:r>
+        <w:rPr>
+          <w:rFonts w:hint="cs"/>
+          <w:sz w:val="24"/>
+          <w:szCs w:val="24"/>
+          <w:rtl/>
+        </w:rPr>
+        <w:t xml:space="preserve"> כל משתמש יוכל לקבל 5 עזרות בכל יום (חמשת העזרות חלות על כל סוגי השעשוענים). "עזרה", פירושה: פתירת משבצת אחת בלוח. האפלקיצייה נבנתה כך בכדי לאתגר את הפותר. כל אדם הפותר תשחצים מכיר את המשפט "אם רק הייתה לי עוד אות אחת הייתי עולה על הפתרון".</w:t>
+      </w:r>
+    </w:p>
+    <w:p>
+      <w:pPr>
+        <w:spacing w:line="360" w:lineRule="auto"/>
+        <w:ind w:left="-567" w:right="-567"/>
+        <w:jc w:val="both"/>
+        <w:rPr>
+          <w:rFonts w:hint="cs"/>
+          <w:sz w:val="24"/>
+          <w:szCs w:val="24"/>
+          <w:rtl/>
+        </w:rPr>
+      </w:pPr>
+      <w:r>
+        <w:rPr>
+          <w:rFonts w:hint="cs"/>
+          <w:i/>
+          <w:iCs/>
+          <w:sz w:val="24"/>
+          <w:szCs w:val="24"/>
+          <w:rtl/>
+        </w:rPr>
+        <w:t>"פוסטים שלי"</w:t>
+      </w:r>
+      <w:r>
+        <w:rPr>
+          <w:rFonts w:hint="cs"/>
+          <w:sz w:val="24"/>
+          <w:szCs w:val="24"/>
+          <w:rtl/>
+        </w:rPr>
+        <w:t xml:space="preserve"> - ב"ראש בקיר" (קיר התכתבות שיפורט עליו בהמשך) תהיה לשונית עבור הפוסטים של המשתמש שמחובר לאפלקיציה שתציג את כל הפוסטים של המשתמש בלבד מהחדש לישן.</w:t>
+      </w:r>
+    </w:p>
+    <w:p>
+      <w:pPr>
+        <w:spacing w:line="360" w:lineRule="auto"/>
+        <w:ind w:left="-567" w:right="-567"/>
+        <w:jc w:val="both"/>
+        <w:rPr>
+          <w:sz w:val="24"/>
+          <w:szCs w:val="24"/>
+          <w:rtl/>
+        </w:rPr>
+      </w:pPr>
+      <w:r>
+        <w:rPr>
+          <w:rFonts w:hint="cs"/>
+          <w:i/>
+          <w:iCs/>
+          <w:sz w:val="24"/>
+          <w:szCs w:val="24"/>
+          <w:rtl/>
+        </w:rPr>
+        <w:lastRenderedPageBreak/>
+        <w:t>"ראש בקיר"</w:t>
+      </w:r>
+      <w:r>
+        <w:rPr>
+          <w:rFonts w:hint="cs"/>
+          <w:sz w:val="24"/>
+          <w:szCs w:val="24"/>
+          <w:rtl/>
+        </w:rPr>
+        <w:t xml:space="preserve"> </w:t>
+      </w:r>
+      <w:r>
+        <w:rPr>
+          <w:sz w:val="24"/>
+          <w:szCs w:val="24"/>
+          <w:rtl/>
+        </w:rPr>
+        <w:t>–</w:t>
+      </w:r>
+      <w:r>
+        <w:rPr>
+          <w:rFonts w:hint="cs"/>
+          <w:sz w:val="24"/>
+          <w:szCs w:val="24"/>
+          <w:rtl/>
+        </w:rPr>
+        <w:t xml:space="preserve"> קיר בו המשתמשים יוכלו לרשום פוסטים להתייעצות ולהגיב ע"מ לייעץ.</w:t>
+      </w:r>
+    </w:p>
+    <w:p>
+      <w:pPr>
+        <w:spacing w:line="360" w:lineRule="auto"/>
+        <w:ind w:left="-567" w:right="-567"/>
+        <w:jc w:val="both"/>
+        <w:rPr>
+          <w:sz w:val="24"/>
+          <w:szCs w:val="24"/>
+          <w:rtl/>
+        </w:rPr>
+      </w:pPr>
     </w:p>
     <w:p>
       <w:pPr>
@@ -3964,6 +4656,18 @@
         <w:jc w:val="both"/>
         <w:rPr>
           <w:rFonts w:cs="Times New Roman"/>
+          <w:rtl/>
+        </w:rPr>
+      </w:pPr>
+    </w:p>
+    <w:p>
+      <w:pPr>
+        <w:ind w:left="-567"/>
+        <w:jc w:val="both"/>
+        <w:rPr>
+          <w:rFonts w:hint="cs"/>
+          <w:sz w:val="28"/>
+          <w:szCs w:val="28"/>
           <w:rtl/>
         </w:rPr>
       </w:pPr>
@@ -4122,6 +4826,7 @@
         <w:ind w:left="-567"/>
         <w:jc w:val="both"/>
         <w:rPr>
+          <w:rFonts w:hint="cs"/>
           <w:sz w:val="24"/>
           <w:szCs w:val="24"/>
           <w:rtl/>
@@ -4150,25 +4855,79 @@
           <w:szCs w:val="24"/>
           <w:rtl/>
         </w:rPr>
-        <w:t xml:space="preserve"> כל משתמש יוכל לבחור סוג תשבץ שבו הוא ח</w:t>
-      </w:r>
-      <w:r>
-        <w:rPr>
-          <w:rFonts w:hint="cs"/>
-          <w:sz w:val="24"/>
-          <w:szCs w:val="24"/>
-          <w:rtl/>
-        </w:rPr>
-        <w:t>ושק מבין מאגר גדול של תשבצים שי</w:t>
-      </w:r>
-      <w:r>
-        <w:rPr>
-          <w:rFonts w:hint="cs"/>
-          <w:sz w:val="24"/>
-          <w:szCs w:val="24"/>
-          <w:rtl/>
-        </w:rPr>
-        <w:t xml:space="preserve">תעדכן כל יום. לאחר שהמשתמש </w:t>
+        <w:t xml:space="preserve"> כל משתמש </w:t>
+      </w:r>
+      <w:r>
+        <w:rPr>
+          <w:rFonts w:hint="cs"/>
+          <w:sz w:val="24"/>
+          <w:szCs w:val="24"/>
+          <w:rtl/>
+        </w:rPr>
+        <w:t>יכול</w:t>
+      </w:r>
+      <w:r>
+        <w:rPr>
+          <w:rFonts w:hint="cs"/>
+          <w:sz w:val="24"/>
+          <w:szCs w:val="24"/>
+          <w:rtl/>
+        </w:rPr>
+        <w:t xml:space="preserve"> לבחור סוג </w:t>
+      </w:r>
+      <w:r>
+        <w:rPr>
+          <w:rFonts w:hint="cs"/>
+          <w:sz w:val="24"/>
+          <w:szCs w:val="24"/>
+          <w:rtl/>
+        </w:rPr>
+        <w:t>שעשועון שיבוץ</w:t>
+      </w:r>
+      <w:r>
+        <w:rPr>
+          <w:rFonts w:hint="cs"/>
+          <w:sz w:val="24"/>
+          <w:szCs w:val="24"/>
+          <w:rtl/>
+        </w:rPr>
+        <w:t xml:space="preserve"> </w:t>
+      </w:r>
+      <w:r>
+        <w:rPr>
+          <w:rFonts w:hint="cs"/>
+          <w:sz w:val="24"/>
+          <w:szCs w:val="24"/>
+          <w:rtl/>
+        </w:rPr>
+        <w:t xml:space="preserve">ולמצוא ממנו מאגר גדול של לוחות. מאגר זה </w:t>
+      </w:r>
+      <w:r>
+        <w:rPr>
+          <w:rFonts w:hint="cs"/>
+          <w:sz w:val="24"/>
+          <w:szCs w:val="24"/>
+          <w:rtl/>
+        </w:rPr>
+        <w:t>מתעדכן</w:t>
+      </w:r>
+      <w:r>
+        <w:rPr>
+          <w:rFonts w:hint="cs"/>
+          <w:sz w:val="24"/>
+          <w:szCs w:val="24"/>
+          <w:rtl/>
+        </w:rPr>
+        <w:t xml:space="preserve"> באופן שוטף מהשרת</w:t>
+      </w:r>
+      <w:r>
+        <w:rPr>
+          <w:rFonts w:hint="cs"/>
+          <w:sz w:val="24"/>
+          <w:szCs w:val="24"/>
+          <w:rtl/>
+        </w:rPr>
+        <w:t xml:space="preserve">. לאחר שהמשתמש </w:t>
       </w:r>
       <w:r>
         <w:rPr>
@@ -4186,7 +4945,52 @@
           <w:szCs w:val="24"/>
           <w:rtl/>
         </w:rPr>
-        <w:t xml:space="preserve">חר תשבץ מסוים הוא יוכל לפתור </w:t>
+        <w:t xml:space="preserve">חר </w:t>
+      </w:r>
+      <w:r>
+        <w:rPr>
+          <w:rFonts w:hint="cs"/>
+          <w:sz w:val="24"/>
+          <w:szCs w:val="24"/>
+          <w:rtl/>
+        </w:rPr>
+        <w:t>שעשועון שיבוץ</w:t>
+      </w:r>
+      <w:r>
+        <w:rPr>
+          <w:rFonts w:hint="cs"/>
+          <w:sz w:val="24"/>
+          <w:szCs w:val="24"/>
+          <w:rtl/>
+        </w:rPr>
+        <w:t xml:space="preserve"> </w:t>
+      </w:r>
+      <w:r>
+        <w:rPr>
+          <w:rFonts w:hint="cs"/>
+          <w:sz w:val="24"/>
+          <w:szCs w:val="24"/>
+          <w:rtl/>
+        </w:rPr>
+        <w:t xml:space="preserve">מסוים הוא </w:t>
+      </w:r>
+      <w:r>
+        <w:rPr>
+          <w:rFonts w:hint="cs"/>
+          <w:sz w:val="24"/>
+          <w:szCs w:val="24"/>
+          <w:rtl/>
+        </w:rPr>
+        <w:t>יוכל</w:t>
+      </w:r>
+      <w:r>
+        <w:rPr>
+          <w:rFonts w:hint="cs"/>
+          <w:sz w:val="24"/>
+          <w:szCs w:val="24"/>
+          <w:rtl/>
+        </w:rPr>
+        <w:t xml:space="preserve"> לפתור </w:t>
       </w:r>
       <w:r>
         <w:rPr>
@@ -4213,7 +5017,7 @@
           <w:szCs w:val="24"/>
           <w:rtl/>
         </w:rPr>
-        <w:t xml:space="preserve">פסה או הורדה כלשהי. </w:t>
+        <w:t>פסה או הורדה כלשהי.</w:t>
       </w:r>
     </w:p>
     <w:p>
@@ -4226,131 +5030,14 @@
           <w:rtl/>
         </w:rPr>
       </w:pPr>
-    </w:p>
-    <w:p>
-      <w:pPr>
-        <w:ind w:left="-567"/>
-        <w:jc w:val="both"/>
-        <w:rPr>
-          <w:sz w:val="24"/>
-          <w:szCs w:val="24"/>
-          <w:rtl/>
-        </w:rPr>
-      </w:pPr>
-      <w:r>
-        <w:rPr>
-          <w:rFonts w:hint="cs"/>
-          <w:sz w:val="24"/>
-          <w:szCs w:val="24"/>
-          <w:rtl/>
-        </w:rPr>
-        <w:t xml:space="preserve">כל פותר תשבצים יודע שאין </w:t>
-      </w:r>
-      <w:r>
-        <w:rPr>
-          <w:rFonts w:hint="cs"/>
-          <w:sz w:val="24"/>
-          <w:szCs w:val="24"/>
-          <w:rtl/>
-        </w:rPr>
-        <w:t xml:space="preserve">דבר </w:t>
-      </w:r>
-      <w:r>
-        <w:rPr>
-          <w:rFonts w:hint="cs"/>
-          <w:sz w:val="24"/>
-          <w:szCs w:val="24"/>
-          <w:rtl/>
-        </w:rPr>
-        <w:t>יותר מעצבן ממצב בו הוא לא מצליח לפתור תשבץ</w:t>
-      </w:r>
-      <w:r>
-        <w:rPr>
-          <w:rFonts w:hint="cs"/>
-          <w:sz w:val="24"/>
-          <w:szCs w:val="24"/>
-          <w:rtl/>
-        </w:rPr>
-        <w:t>,</w:t>
-      </w:r>
-      <w:r>
-        <w:rPr>
-          <w:rFonts w:hint="cs"/>
-          <w:sz w:val="24"/>
-          <w:szCs w:val="24"/>
-          <w:rtl/>
-        </w:rPr>
-        <w:t xml:space="preserve"> ובסוף מגלה שנפלה טעות של המחבר</w:t>
-      </w:r>
-      <w:r>
-        <w:rPr>
-          <w:rFonts w:hint="cs"/>
-          <w:sz w:val="24"/>
-          <w:szCs w:val="24"/>
-          <w:rtl/>
-        </w:rPr>
-        <w:t xml:space="preserve"> בהגדרות </w:t>
-      </w:r>
-      <w:r>
-        <w:rPr>
-          <w:rFonts w:hint="cs"/>
-          <w:sz w:val="24"/>
-          <w:szCs w:val="24"/>
-          <w:rtl/>
-        </w:rPr>
-        <w:t>ה</w:t>
-      </w:r>
-      <w:r>
-        <w:rPr>
-          <w:rFonts w:hint="cs"/>
-          <w:sz w:val="24"/>
-          <w:szCs w:val="24"/>
-          <w:rtl/>
-        </w:rPr>
-        <w:t xml:space="preserve">תשבץ. </w:t>
-      </w:r>
-      <w:r>
-        <w:rPr>
-          <w:rFonts w:hint="cs"/>
-          <w:sz w:val="24"/>
-          <w:szCs w:val="24"/>
-          <w:rtl/>
-        </w:rPr>
-        <w:t>כדי למנוע מצבים מביכים שכאלה,</w:t>
-      </w:r>
-      <w:r>
-        <w:rPr>
-          <w:rFonts w:hint="cs"/>
-          <w:sz w:val="24"/>
-          <w:szCs w:val="24"/>
-          <w:rtl/>
-        </w:rPr>
-        <w:t xml:space="preserve"> כל הת</w:t>
-      </w:r>
-      <w:r>
-        <w:rPr>
-          <w:rFonts w:hint="cs"/>
-          <w:sz w:val="24"/>
-          <w:szCs w:val="24"/>
-          <w:rtl/>
-        </w:rPr>
-        <w:t>ש</w:t>
-      </w:r>
-      <w:r>
-        <w:rPr>
-          <w:rFonts w:hint="cs"/>
-          <w:sz w:val="24"/>
-          <w:szCs w:val="24"/>
-          <w:rtl/>
-        </w:rPr>
-        <w:t>בצים באינטליג-</w:t>
-      </w:r>
-      <w:r>
-        <w:rPr>
-          <w:sz w:val="24"/>
-          <w:szCs w:val="24"/>
-        </w:rPr>
-        <w:t>NET</w:t>
+      <w:r>
+        <w:rPr>
+          <w:rFonts w:hint="cs"/>
+          <w:sz w:val="24"/>
+          <w:szCs w:val="24"/>
+          <w:rtl/>
+        </w:rPr>
+        <w:t>הערה: בשלב הראשון של הכנת האפליקצייה שעשועוני השיבוץ שיהיו מוכנים, הם: "תשחץ" ו"תשחץ אי-גיון".</w:t>
       </w:r>
       <w:r>
         <w:rPr>
@@ -4360,87 +5047,6 @@
           <w:rtl/>
         </w:rPr>
         <w:t xml:space="preserve"> </w:t>
-      </w:r>
-      <w:r>
-        <w:rPr>
-          <w:rFonts w:hint="cs"/>
-          <w:sz w:val="24"/>
-          <w:szCs w:val="24"/>
-          <w:rtl/>
-        </w:rPr>
-        <w:t>י</w:t>
-      </w:r>
-      <w:r>
-        <w:rPr>
-          <w:rFonts w:hint="cs"/>
-          <w:sz w:val="24"/>
-          <w:szCs w:val="24"/>
-          <w:rtl/>
-        </w:rPr>
-        <w:t>ה</w:t>
-      </w:r>
-      <w:r>
-        <w:rPr>
-          <w:rFonts w:hint="cs"/>
-          <w:sz w:val="24"/>
-          <w:szCs w:val="24"/>
-          <w:rtl/>
-        </w:rPr>
-        <w:t>יו</w:t>
-      </w:r>
-      <w:r>
-        <w:rPr>
-          <w:rFonts w:hint="cs"/>
-          <w:sz w:val="24"/>
-          <w:szCs w:val="24"/>
-          <w:rtl/>
-        </w:rPr>
-        <w:t xml:space="preserve"> פרי יצירתו של החידונאי והתשבצאי </w:t>
-      </w:r>
-      <w:r>
-        <w:rPr>
-          <w:rFonts w:hint="cs"/>
-          <w:sz w:val="24"/>
-          <w:szCs w:val="24"/>
-          <w:rtl/>
-        </w:rPr>
-        <w:t xml:space="preserve">הוותיק והמנוסה </w:t>
-      </w:r>
-      <w:r>
-        <w:rPr>
-          <w:rFonts w:hint="cs"/>
-          <w:sz w:val="24"/>
-          <w:szCs w:val="24"/>
-          <w:rtl/>
-        </w:rPr>
-        <w:t>זאב פרנק</w:t>
-      </w:r>
-      <w:r>
-        <w:rPr>
-          <w:rFonts w:hint="cs"/>
-          <w:sz w:val="24"/>
-          <w:szCs w:val="24"/>
-          <w:rtl/>
-        </w:rPr>
-        <w:t>,</w:t>
-      </w:r>
-      <w:r>
-        <w:rPr>
-          <w:rFonts w:hint="cs"/>
-          <w:sz w:val="24"/>
-          <w:szCs w:val="24"/>
-          <w:rtl/>
-        </w:rPr>
-        <w:t xml:space="preserve"> כך שניתן לצפות לתשבצים ברמה מקצועית </w:t>
-      </w:r>
-      <w:r>
-        <w:rPr>
-          <w:rFonts w:hint="cs"/>
-          <w:sz w:val="24"/>
-          <w:szCs w:val="24"/>
-          <w:rtl/>
-        </w:rPr>
-        <w:t xml:space="preserve">וללא שום טעויות. </w:t>
       </w:r>
     </w:p>
     <w:p>
@@ -4518,7 +5124,25 @@
           <w:szCs w:val="24"/>
           <w:rtl/>
         </w:rPr>
-        <w:t xml:space="preserve"> יפעל גם </w:t>
+        <w:t xml:space="preserve"> </w:t>
+      </w:r>
+      <w:r>
+        <w:rPr>
+          <w:rFonts w:hint="cs"/>
+          <w:sz w:val="24"/>
+          <w:szCs w:val="24"/>
+          <w:rtl/>
+        </w:rPr>
+        <w:t>פועל</w:t>
+      </w:r>
+      <w:r>
+        <w:rPr>
+          <w:rFonts w:hint="cs"/>
+          <w:sz w:val="24"/>
+          <w:szCs w:val="24"/>
+          <w:rtl/>
+        </w:rPr>
+        <w:t xml:space="preserve"> גם </w:t>
       </w:r>
       <w:r>
         <w:rPr>
@@ -4536,7 +5160,25 @@
           <w:szCs w:val="24"/>
           <w:rtl/>
         </w:rPr>
-        <w:t xml:space="preserve"> בו יוכלו כלל פותרי התשב</w:t>
+        <w:t xml:space="preserve"> בו </w:t>
+      </w:r>
+      <w:r>
+        <w:rPr>
+          <w:rFonts w:hint="cs"/>
+          <w:sz w:val="24"/>
+          <w:szCs w:val="24"/>
+          <w:rtl/>
+        </w:rPr>
+        <w:t>יכולים</w:t>
+      </w:r>
+      <w:r>
+        <w:rPr>
+          <w:rFonts w:hint="cs"/>
+          <w:sz w:val="24"/>
+          <w:szCs w:val="24"/>
+          <w:rtl/>
+        </w:rPr>
+        <w:t xml:space="preserve"> כלל פותרי התשב</w:t>
       </w:r>
       <w:r>
         <w:rPr>
@@ -4554,7 +5196,25 @@
           <w:szCs w:val="24"/>
           <w:rtl/>
         </w:rPr>
-        <w:t xml:space="preserve"> ולהכיר אחד את השני.</w:t>
+        <w:t xml:space="preserve"> ולהכיר אחד את השני</w:t>
+      </w:r>
+      <w:r>
+        <w:rPr>
+          <w:rFonts w:hint="cs"/>
+          <w:sz w:val="24"/>
+          <w:szCs w:val="24"/>
+          <w:rtl/>
+        </w:rPr>
+        <w:t>, נבדקה האפשרות ליצור צ'אט בין המשתמשים עבור התייעצות אך אפשרות זו נשללה מכיוון שצ'אט לא יאפשר הנגשה של שאלת משתמש למספר רב של משתמשים ככל האפשר</w:t>
+      </w:r>
+      <w:r>
+        <w:rPr>
+          <w:rFonts w:hint="cs"/>
+          <w:sz w:val="24"/>
+          <w:szCs w:val="24"/>
+          <w:rtl/>
+        </w:rPr>
+        <w:t>.</w:t>
       </w:r>
     </w:p>
     <w:p>
@@ -4585,88 +5245,142 @@
           <w:szCs w:val="24"/>
           <w:rtl/>
         </w:rPr>
-        <w:t xml:space="preserve">פותר שייתקל בקשיים בדרך לפתרון יוכל לקבל </w:t>
-      </w:r>
-      <w:r>
-        <w:rPr>
-          <w:rFonts w:hint="cs"/>
-          <w:sz w:val="24"/>
-          <w:szCs w:val="24"/>
-          <w:rtl/>
-        </w:rPr>
-        <w:t xml:space="preserve">גם </w:t>
-      </w:r>
-      <w:r>
-        <w:rPr>
-          <w:rFonts w:hint="cs"/>
-          <w:sz w:val="24"/>
-          <w:szCs w:val="24"/>
-          <w:rtl/>
-        </w:rPr>
-        <w:t>עזרה ע"י קבלת</w:t>
-      </w:r>
-      <w:r>
-        <w:rPr>
-          <w:rFonts w:hint="cs"/>
-          <w:sz w:val="24"/>
-          <w:szCs w:val="24"/>
-          <w:rtl/>
-        </w:rPr>
-        <w:t xml:space="preserve"> אותיות בודדות במשבצות שיבחר</w:t>
-      </w:r>
-      <w:r>
-        <w:rPr>
-          <w:rFonts w:hint="cs"/>
-          <w:sz w:val="24"/>
-          <w:szCs w:val="24"/>
-          <w:rtl/>
-        </w:rPr>
-        <w:t>ו על-ידו,</w:t>
-      </w:r>
-      <w:r>
-        <w:rPr>
-          <w:rFonts w:hint="cs"/>
-          <w:sz w:val="24"/>
-          <w:szCs w:val="24"/>
-          <w:rtl/>
-        </w:rPr>
-        <w:t xml:space="preserve"> עוד בטרם יפנה ל"קיר"</w:t>
-      </w:r>
-      <w:r>
-        <w:rPr>
-          <w:rFonts w:hint="cs"/>
-          <w:sz w:val="24"/>
-          <w:szCs w:val="24"/>
-          <w:rtl/>
-        </w:rPr>
-        <w:t xml:space="preserve">, ובהרחבה על-כך בפרק </w:t>
-      </w:r>
-      <w:r>
-        <w:rPr>
-          <w:rFonts w:hint="cs"/>
-          <w:sz w:val="24"/>
-          <w:szCs w:val="24"/>
-          <w:rtl/>
-        </w:rPr>
-        <w:t>"</w:t>
-      </w:r>
-      <w:r>
-        <w:rPr>
-          <w:rFonts w:hint="cs"/>
-          <w:sz w:val="24"/>
-          <w:szCs w:val="24"/>
-          <w:rtl/>
-        </w:rPr>
-        <w:t>פתרון בעיות</w:t>
-      </w:r>
-      <w:r>
-        <w:rPr>
-          <w:rFonts w:hint="cs"/>
-          <w:sz w:val="24"/>
-          <w:szCs w:val="24"/>
-          <w:rtl/>
-        </w:rPr>
-        <w:t>"</w:t>
+        <w:t xml:space="preserve">פותר שייתקל בקשיים בדרך לפתרון </w:t>
+      </w:r>
+      <w:r>
+        <w:rPr>
+          <w:rFonts w:hint="cs"/>
+          <w:sz w:val="24"/>
+          <w:szCs w:val="24"/>
+          <w:rtl/>
+        </w:rPr>
+        <w:t>יכול לקבל</w:t>
+      </w:r>
+      <w:r>
+        <w:rPr>
+          <w:rFonts w:hint="cs"/>
+          <w:sz w:val="24"/>
+          <w:szCs w:val="24"/>
+          <w:rtl/>
+        </w:rPr>
+        <w:t xml:space="preserve"> </w:t>
+      </w:r>
+      <w:r>
+        <w:rPr>
+          <w:rFonts w:hint="cs"/>
+          <w:sz w:val="24"/>
+          <w:szCs w:val="24"/>
+          <w:rtl/>
+        </w:rPr>
+        <w:t>עזרה</w:t>
+      </w:r>
+      <w:r>
+        <w:rPr>
+          <w:rFonts w:hint="cs"/>
+          <w:sz w:val="24"/>
+          <w:szCs w:val="24"/>
+          <w:rtl/>
+        </w:rPr>
+        <w:t xml:space="preserve"> גם</w:t>
+      </w:r>
+      <w:r>
+        <w:rPr>
+          <w:rFonts w:hint="cs"/>
+          <w:sz w:val="24"/>
+          <w:szCs w:val="24"/>
+          <w:rtl/>
+        </w:rPr>
+        <w:t xml:space="preserve"> ע"י</w:t>
+      </w:r>
+      <w:r>
+        <w:rPr>
+          <w:rFonts w:hint="cs"/>
+          <w:sz w:val="24"/>
+          <w:szCs w:val="24"/>
+          <w:rtl/>
+        </w:rPr>
+        <w:t xml:space="preserve"> "עוזר אינטליגנטי" ממנו יקבל אות בודדה עבור משבצת נבחרת. בתחילה </w:t>
+      </w:r>
+      <w:r>
+        <w:rPr>
+          <w:rFonts w:hint="cs"/>
+          <w:sz w:val="24"/>
+          <w:szCs w:val="24"/>
+          <w:rtl/>
+        </w:rPr>
+        <w:t>שקלנו (אני וזאב)</w:t>
+      </w:r>
+      <w:r>
+        <w:rPr>
+          <w:rFonts w:hint="cs"/>
+          <w:sz w:val="24"/>
+          <w:szCs w:val="24"/>
+          <w:rtl/>
+        </w:rPr>
+        <w:t xml:space="preserve"> להוסיף אופציית "פתרון תשחץ" שבעצם תגלה את כל התשובות לתשחץ, אך מכיוון שברצונ</w:t>
+      </w:r>
+      <w:r>
+        <w:rPr>
+          <w:rFonts w:hint="cs"/>
+          <w:sz w:val="24"/>
+          <w:szCs w:val="24"/>
+          <w:rtl/>
+        </w:rPr>
+        <w:t>נו</w:t>
+      </w:r>
+      <w:r>
+        <w:rPr>
+          <w:rFonts w:hint="cs"/>
+          <w:sz w:val="24"/>
+          <w:szCs w:val="24"/>
+          <w:rtl/>
+        </w:rPr>
+        <w:t xml:space="preserve"> להפוך את האפליקצייה למאתגרת</w:t>
+      </w:r>
+      <w:r>
+        <w:rPr>
+          <w:rFonts w:hint="cs"/>
+          <w:sz w:val="24"/>
+          <w:szCs w:val="24"/>
+          <w:rtl/>
+        </w:rPr>
+        <w:t xml:space="preserve"> ומנסיונ</w:t>
+      </w:r>
+      <w:r>
+        <w:rPr>
+          <w:rFonts w:hint="cs"/>
+          <w:sz w:val="24"/>
+          <w:szCs w:val="24"/>
+          <w:rtl/>
+        </w:rPr>
+        <w:t>נו</w:t>
+      </w:r>
+      <w:r>
+        <w:rPr>
+          <w:rFonts w:hint="cs"/>
+          <w:sz w:val="24"/>
+          <w:szCs w:val="24"/>
+          <w:rtl/>
+        </w:rPr>
+        <w:t xml:space="preserve"> בפתרון תשחצים שמה שחסר לפעמים עבור מציאת הפתרון זה "רק" אות אחת החלט</w:t>
+      </w:r>
+      <w:r>
+        <w:rPr>
+          <w:rFonts w:hint="cs"/>
+          <w:sz w:val="24"/>
+          <w:szCs w:val="24"/>
+          <w:rtl/>
+        </w:rPr>
+        <w:t>נו</w:t>
+      </w:r>
+      <w:r>
+        <w:rPr>
+          <w:rFonts w:hint="cs"/>
+          <w:sz w:val="24"/>
+          <w:szCs w:val="24"/>
+          <w:rtl/>
+        </w:rPr>
+        <w:t xml:space="preserve"> על עזרה מוגבלת בדמות ה"עוזר אינטליגנטי". שימוש ב"עוזר האינטלגנטי" יוגבל ל5 עזרות ביום</w:t>
       </w:r>
       <w:r>
         <w:rPr>
@@ -4722,43 +5436,16 @@
           <w:szCs w:val="24"/>
           <w:rtl/>
         </w:rPr>
-        <w:t xml:space="preserve"> היא אפליקצייה המתיימרת ליצור פינה חמה</w:t>
-      </w:r>
-      <w:r>
-        <w:rPr>
-          <w:rFonts w:hint="cs"/>
-          <w:sz w:val="24"/>
-          <w:szCs w:val="24"/>
-          <w:rtl/>
-        </w:rPr>
-        <w:t xml:space="preserve"> </w:t>
-      </w:r>
-      <w:r>
-        <w:rPr>
-          <w:rFonts w:hint="cs"/>
-          <w:sz w:val="24"/>
-          <w:szCs w:val="24"/>
-          <w:rtl/>
-        </w:rPr>
-        <w:t>עבור קהילת פותרי התשבצים בישראל - קהילה</w:t>
-      </w:r>
-      <w:r>
-        <w:rPr>
-          <w:rFonts w:hint="cs"/>
-          <w:sz w:val="24"/>
-          <w:szCs w:val="24"/>
-          <w:rtl/>
-        </w:rPr>
-        <w:t xml:space="preserve"> </w:t>
-      </w:r>
-      <w:r>
-        <w:rPr>
-          <w:rFonts w:hint="cs"/>
-          <w:sz w:val="24"/>
-          <w:szCs w:val="24"/>
-          <w:rtl/>
-        </w:rPr>
-        <w:t xml:space="preserve">שהולכת גדלה ופורחת בישראל. </w:t>
+        <w:t xml:space="preserve"> היא אפליקצייה המתיימרת ל</w:t>
+      </w:r>
+      <w:r>
+        <w:rPr>
+          <w:rFonts w:hint="cs"/>
+          <w:sz w:val="24"/>
+          <w:szCs w:val="24"/>
+          <w:rtl/>
+        </w:rPr>
+        <w:t>הפוך רגע של פנאי חסר משמעות לחוויה אינטליגנטית ומחכימה עבור המשתמש.</w:t>
       </w:r>
     </w:p>
     <w:p>
@@ -4925,6 +5612,15 @@
       </w:pPr>
       <w:r>
         <w:rPr>
+          <w:rFonts w:hint="cs"/>
+          <w:sz w:val="24"/>
+          <w:szCs w:val="24"/>
+          <w:rtl/>
+        </w:rPr>
+        <w:t xml:space="preserve">רבים הם האנשים שאוהבים לפתור שעשועוני שיבוץ (כגון תשחצים וכו') </w:t>
+      </w:r>
+      <w:r>
+        <w:rPr>
           <w:sz w:val="24"/>
           <w:szCs w:val="24"/>
           <w:rtl/>
@@ -4945,17 +5641,19 @@
       <w:pPr>
         <w:jc w:val="both"/>
         <w:rPr>
-          <w:sz w:val="24"/>
-          <w:szCs w:val="24"/>
-          <w:rtl/>
-        </w:rPr>
-      </w:pPr>
-      <w:r>
-        <w:rPr>
-          <w:sz w:val="24"/>
-          <w:szCs w:val="24"/>
-          <w:rtl/>
-        </w:rPr>
+          <w:rFonts w:hint="cs"/>
+          <w:sz w:val="24"/>
+          <w:szCs w:val="24"/>
+          <w:rtl/>
+        </w:rPr>
+      </w:pPr>
+      <w:r>
+        <w:rPr>
+          <w:sz w:val="24"/>
+          <w:szCs w:val="24"/>
+          <w:rtl/>
+        </w:rPr>
+        <w:lastRenderedPageBreak/>
         <w:t>עובדה זו יחד עם העובדה שיותר ויותר מכלל עיסוקינו מתבצעים במכשירי הסלולאר המשוכללים שכולנו מצויידים בהם, מובילה למסקנה שיש מקום לפתח אפליקציה שתאפשר לכל חובב תשבצים בחירה של סוג תשבץ מתוך תפריט, ופתירתו "און-ליין" במכשיר הסלולארי, תוך פיתוח כלים שבעזרתם יוכל הפותר לבדוק את</w:t>
       </w:r>
       <w:r>
@@ -4980,6 +5678,84 @@
       <w:pPr>
         <w:jc w:val="both"/>
         <w:rPr>
+          <w:rFonts w:hint="cs"/>
+          <w:sz w:val="24"/>
+          <w:szCs w:val="24"/>
+          <w:rtl/>
+        </w:rPr>
+      </w:pPr>
+    </w:p>
+    <w:p>
+      <w:pPr>
+        <w:jc w:val="both"/>
+        <w:rPr>
+          <w:rFonts w:hint="cs"/>
+          <w:sz w:val="24"/>
+          <w:szCs w:val="24"/>
+          <w:rtl/>
+        </w:rPr>
+      </w:pPr>
+      <w:r>
+        <w:rPr>
+          <w:rFonts w:hint="cs"/>
+          <w:sz w:val="24"/>
+          <w:szCs w:val="24"/>
+          <w:rtl/>
+        </w:rPr>
+        <w:t xml:space="preserve">כיום קיימות שתי אפליקציות לפתירת תשחצים </w:t>
+      </w:r>
+      <w:r>
+        <w:rPr>
+          <w:rFonts w:hint="cs"/>
+          <w:b/>
+          <w:bCs/>
+          <w:sz w:val="24"/>
+          <w:szCs w:val="24"/>
+          <w:rtl/>
+        </w:rPr>
+        <w:t>בשפה העברית</w:t>
+      </w:r>
+      <w:r>
+        <w:rPr>
+          <w:rFonts w:hint="cs"/>
+          <w:sz w:val="24"/>
+          <w:szCs w:val="24"/>
+          <w:rtl/>
+        </w:rPr>
+        <w:t>: "התשחץ שלי" (חודש בשוק) ו"תשחץ בכיף" (שנה בשוק). שתי אפליקציות אלה הן אפליקציות טובות אך לטעמי חסרים בהן מספר אלמנטים שאינטליגנט תוכל לחדש. (בהרחבה על אפליקציות אלו תחת הכותרת "</w:t>
+      </w:r>
+      <w:r>
+        <w:rPr>
+          <w:rFonts w:hint="cs"/>
+          <w:sz w:val="24"/>
+          <w:szCs w:val="24"/>
+          <w:rtl/>
+        </w:rPr>
+        <w:t xml:space="preserve"> </w:t>
+      </w:r>
+      <w:r>
+        <w:rPr>
+          <w:rFonts w:hint="cs"/>
+          <w:sz w:val="24"/>
+          <w:szCs w:val="24"/>
+          <w:rtl/>
+        </w:rPr>
+        <w:t>סקירת עבודות דומות בספרות והשוואה</w:t>
+      </w:r>
+      <w:r>
+        <w:rPr>
+          <w:rFonts w:hint="cs"/>
+          <w:sz w:val="24"/>
+          <w:szCs w:val="24"/>
+          <w:rtl/>
+        </w:rPr>
+        <w:t>")</w:t>
+      </w:r>
+    </w:p>
+    <w:p>
+      <w:pPr>
+        <w:jc w:val="both"/>
+        <w:rPr>
           <w:sz w:val="24"/>
           <w:szCs w:val="24"/>
           <w:rtl/>
@@ -5020,16 +5796,25 @@
           <w:szCs w:val="24"/>
           <w:rtl/>
         </w:rPr>
-        <w:t>ישמחו לת</w:t>
-      </w:r>
-      <w:r>
-        <w:rPr>
-          <w:rFonts w:hint="cs"/>
-          <w:sz w:val="24"/>
-          <w:szCs w:val="24"/>
-          <w:rtl/>
-        </w:rPr>
-        <w:t>קשר ברשת חברתית "ששייכת" רק להם,</w:t>
+        <w:t xml:space="preserve">ישמחו </w:t>
+      </w:r>
+      <w:r>
+        <w:rPr>
+          <w:rFonts w:hint="cs"/>
+          <w:sz w:val="24"/>
+          <w:szCs w:val="24"/>
+          <w:rtl/>
+        </w:rPr>
+        <w:t>להעזר אחד בשני</w:t>
+      </w:r>
+      <w:r>
+        <w:rPr>
+          <w:rFonts w:hint="cs"/>
+          <w:sz w:val="24"/>
+          <w:szCs w:val="24"/>
+          <w:rtl/>
+        </w:rPr>
+        <w:t xml:space="preserve"> ברשת חברתית "ששייכת" רק להם,</w:t>
       </w:r>
       <w:r>
         <w:rPr>
@@ -5047,7 +5832,7 @@
           <w:szCs w:val="24"/>
           <w:rtl/>
         </w:rPr>
-        <w:t>ו</w:t>
+        <w:t xml:space="preserve">רשת מיידית מתוך האפליקצייה. </w:t>
       </w:r>
       <w:r>
         <w:rPr>
@@ -5065,34 +5850,16 @@
           <w:szCs w:val="24"/>
           <w:rtl/>
         </w:rPr>
-        <w:t xml:space="preserve">אפליקציה המאפשרת </w:t>
-      </w:r>
-      <w:r>
-        <w:rPr>
-          <w:rFonts w:hint="cs"/>
-          <w:sz w:val="24"/>
-          <w:szCs w:val="24"/>
-          <w:rtl/>
-        </w:rPr>
-        <w:t>פורום</w:t>
-      </w:r>
-      <w:r>
-        <w:rPr>
-          <w:rFonts w:hint="cs"/>
-          <w:sz w:val="24"/>
-          <w:szCs w:val="24"/>
-          <w:rtl/>
-        </w:rPr>
-        <w:t xml:space="preserve"> התייעצות בתוך הקהילה</w:t>
-      </w:r>
-      <w:r>
-        <w:rPr>
-          <w:rFonts w:hint="cs"/>
-          <w:sz w:val="24"/>
-          <w:szCs w:val="24"/>
-          <w:rtl/>
-        </w:rPr>
-        <w:t>.</w:t>
+        <w:t>אפליקציה</w:t>
+      </w:r>
+      <w:r>
+        <w:rPr>
+          <w:rFonts w:hint="cs"/>
+          <w:sz w:val="24"/>
+          <w:szCs w:val="24"/>
+          <w:rtl/>
+        </w:rPr>
+        <w:t xml:space="preserve"> כזאת בשפה העברית ואפילו לא באנגלית כך שאינטליגנט תביא חידוש לשוק.</w:t>
       </w:r>
     </w:p>
     <w:p>
@@ -5148,7 +5915,25 @@
           <w:szCs w:val="24"/>
           <w:rtl/>
         </w:rPr>
-        <w:t xml:space="preserve"> בקלות לתשבץ שברצונו לפתור. </w:t>
+        <w:t xml:space="preserve"> לתשבץ שברצונו לפתור</w:t>
+      </w:r>
+      <w:r>
+        <w:rPr>
+          <w:rFonts w:hint="cs"/>
+          <w:sz w:val="24"/>
+          <w:szCs w:val="24"/>
+          <w:rtl/>
+        </w:rPr>
+        <w:t xml:space="preserve"> בו יוכל להעזר בחבריו או "עוזר אינטליגנטי"</w:t>
+      </w:r>
+      <w:r>
+        <w:rPr>
+          <w:rFonts w:hint="cs"/>
+          <w:sz w:val="24"/>
+          <w:szCs w:val="24"/>
+          <w:rtl/>
+        </w:rPr>
+        <w:t xml:space="preserve">. </w:t>
       </w:r>
     </w:p>
     <w:p>
@@ -5438,6 +6223,7 @@
       <w:pPr>
         <w:jc w:val="both"/>
         <w:rPr>
+          <w:rFonts w:hint="cs"/>
           <w:sz w:val="24"/>
           <w:szCs w:val="24"/>
           <w:rtl/>
@@ -5459,8 +6245,36 @@
           <w:szCs w:val="24"/>
           <w:rtl/>
         </w:rPr>
-        <w:t>- לאפליקצייה אצטרך לבנות ממשק נוסף עבור הלקוח מחבר התשבצים זאב פרנק.</w:t>
-      </w:r>
+        <w:t>- לאפליקצייה אצטרך לבנות ממשק נוסף עבור הלקוח מחבר התשבצים זאב פרנק</w:t>
+      </w:r>
+      <w:r>
+        <w:rPr>
+          <w:rFonts w:hint="cs"/>
+          <w:sz w:val="24"/>
+          <w:szCs w:val="24"/>
+          <w:rtl/>
+        </w:rPr>
+        <w:t xml:space="preserve"> (לא כלול בפרוייקט)</w:t>
+      </w:r>
+      <w:r>
+        <w:rPr>
+          <w:rFonts w:hint="cs"/>
+          <w:sz w:val="24"/>
+          <w:szCs w:val="24"/>
+          <w:rtl/>
+        </w:rPr>
+        <w:t>.</w:t>
+      </w:r>
+    </w:p>
+    <w:p>
+      <w:pPr>
+        <w:jc w:val="both"/>
+        <w:rPr>
+          <w:sz w:val="24"/>
+          <w:szCs w:val="24"/>
+          <w:rtl/>
+        </w:rPr>
+      </w:pPr>
     </w:p>
     <w:p>
       <w:pPr>
@@ -5496,25 +6310,32 @@
           <w:szCs w:val="24"/>
           <w:rtl/>
         </w:rPr>
-        <w:t>צ'אט דורש הרבה זכרון ועבודה רבה עם השרת לכן עלי</w:t>
-      </w:r>
-      <w:r>
-        <w:rPr>
-          <w:rFonts w:hint="cs"/>
-          <w:sz w:val="24"/>
-          <w:szCs w:val="24"/>
-          <w:rtl/>
-        </w:rPr>
-        <w:t xml:space="preserve"> לחשוב כיצד יעבדו חדרי הצ'אט, האם הגיוני ליצור חדר צ'אט </w:t>
-      </w:r>
-      <w:r>
-        <w:rPr>
-          <w:rFonts w:hint="cs"/>
-          <w:sz w:val="24"/>
-          <w:szCs w:val="24"/>
-          <w:rtl/>
-        </w:rPr>
-        <w:t>עבור כל סוג שעשועון?</w:t>
+        <w:t xml:space="preserve">ישנם שתי אפשרות ליצור את הרשת החברתית עבור המשתמשים: </w:t>
+      </w:r>
+      <w:r>
+        <w:rPr>
+          <w:rFonts w:hint="cs"/>
+          <w:sz w:val="24"/>
+          <w:szCs w:val="24"/>
+          <w:rtl/>
+        </w:rPr>
+        <w:t>צ'אט</w:t>
+      </w:r>
+      <w:r>
+        <w:rPr>
+          <w:rFonts w:hint="cs"/>
+          <w:sz w:val="24"/>
+          <w:szCs w:val="24"/>
+          <w:rtl/>
+        </w:rPr>
+        <w:t xml:space="preserve"> או פורום. </w:t>
+      </w:r>
+      <w:r>
+        <w:rPr>
+          <w:rFonts w:hint="cs"/>
+          <w:rtl/>
+        </w:rPr>
+        <w:t>עלי לבדוק את היתרונות של כל אופציה ולהחליט על אחת מהם.</w:t>
       </w:r>
     </w:p>
     <w:p>
@@ -5599,7 +6420,25 @@
           <w:szCs w:val="24"/>
           <w:rtl/>
         </w:rPr>
-        <w:t xml:space="preserve">וצה ויהיה לה מספר רב </w:t>
+        <w:t>וצה ויהי</w:t>
+      </w:r>
+      <w:r>
+        <w:rPr>
+          <w:rFonts w:hint="cs"/>
+          <w:sz w:val="24"/>
+          <w:szCs w:val="24"/>
+          <w:rtl/>
+        </w:rPr>
+        <w:t>ו</w:t>
+      </w:r>
+      <w:r>
+        <w:rPr>
+          <w:rFonts w:hint="cs"/>
+          <w:sz w:val="24"/>
+          <w:szCs w:val="24"/>
+          <w:rtl/>
+        </w:rPr>
+        <w:t xml:space="preserve"> לה מספר רב </w:t>
       </w:r>
       <w:r>
         <w:rPr>
@@ -5783,6 +6622,7 @@
           <w:u w:val="single"/>
           <w:rtl/>
         </w:rPr>
+        <w:lastRenderedPageBreak/>
         <w:t xml:space="preserve">תיאור </w:t>
       </w:r>
       <w:r>
@@ -9808,7 +10648,27 @@
           <w:szCs w:val="24"/>
           <w:rtl/>
         </w:rPr>
-        <w:t xml:space="preserve">במידה ונגיע לעומסים על השרת עקב מספר גדול של משתמשים נצטרך לשקול השקעה בשרתים בעלי נפח גדול יותר. </w:t>
+        <w:t xml:space="preserve">במידה ונגיע לעומסים על השרת עקב מספר גדול של משתמשים נצטרך לשקול השקעה בשרתים בעלי </w:t>
+      </w:r>
+      <w:r>
+        <w:rPr>
+          <w:rFonts w:hint="cs"/>
+          <w:sz w:val="24"/>
+          <w:szCs w:val="24"/>
+          <w:rtl/>
+        </w:rPr>
+        <w:t>רוחב פס</w:t>
+      </w:r>
+      <w:bookmarkStart w:id="0" w:name="_GoBack"/>
+      <w:bookmarkEnd w:id="0"/>
+      <w:r>
+        <w:rPr>
+          <w:rFonts w:hint="cs"/>
+          <w:sz w:val="24"/>
+          <w:szCs w:val="24"/>
+          <w:rtl/>
+        </w:rPr>
+        <w:t xml:space="preserve"> גדול יותר. </w:t>
       </w:r>
     </w:p>
     <w:p>
@@ -9838,7 +10698,6 @@
           <w:szCs w:val="24"/>
           <w:rtl/>
         </w:rPr>
-        <w:lastRenderedPageBreak/>
         <w:t xml:space="preserve">7- </w:t>
       </w:r>
       <w:r>
@@ -12488,15 +13347,7 @@
                 <w:rFonts w:hint="cs"/>
                 <w:rtl/>
               </w:rPr>
-              <w:t xml:space="preserve">פתירת תשחץ, תשחץ אי-גיון, בית המשפט, סודוקו, מדרג-אות, </w:t>
-            </w:r>
-            <w:r>
-              <w:rPr>
-                <w:rFonts w:hint="cs"/>
-                <w:rtl/>
-              </w:rPr>
-              <w:lastRenderedPageBreak/>
-              <w:t>מאוזנך, כוורת, תגובת שרשרת</w:t>
+              <w:t>פתירת תשחץ, תשחץ אי-גיון, בית המשפט, סודוקו, מדרג-אות, מאוזנך, כוורת, תגובת שרשרת</w:t>
             </w:r>
           </w:p>
         </w:tc>
@@ -12539,7 +13390,15 @@
                 <w:rFonts w:hint="cs"/>
                 <w:rtl/>
               </w:rPr>
-              <w:t>תפתח אופציית קבלת התשובה עבור המשבצת המסויימת (בתנאי שלמשתמש נשארו תשובות לאותו יום)</w:t>
+              <w:t xml:space="preserve">תפתח אופציית קבלת התשובה עבור המשבצת המסויימת </w:t>
+            </w:r>
+            <w:r>
+              <w:rPr>
+                <w:rFonts w:hint="cs"/>
+                <w:rtl/>
+              </w:rPr>
+              <w:lastRenderedPageBreak/>
+              <w:t>(בתנאי שלמשתמש נשארו תשובות לאותו יום)</w:t>
             </w:r>
           </w:p>
         </w:tc>
@@ -12561,6 +13420,7 @@
                 <w:rFonts w:hint="cs"/>
                 <w:rtl/>
               </w:rPr>
+              <w:lastRenderedPageBreak/>
               <w:t>לחיצה על משבצת תשובה</w:t>
             </w:r>
           </w:p>
@@ -12586,7 +13446,16 @@
                 <w:rFonts w:hint="cs"/>
                 <w:rtl/>
               </w:rPr>
-              <w:t>פתירת תשחץ, תשחץ אי-גיון, בית המשפט, סודוקו, מדרג-אות, מאוזנך, כוורת, תגובת שרשרת</w:t>
+              <w:lastRenderedPageBreak/>
+              <w:t xml:space="preserve">פתירת תשחץ, תשחץ אי-גיון, בית המשפט, </w:t>
+            </w:r>
+            <w:r>
+              <w:rPr>
+                <w:rFonts w:hint="cs"/>
+                <w:rtl/>
+              </w:rPr>
+              <w:lastRenderedPageBreak/>
+              <w:t>סודוקו, מדרג-אות, מאוזנך, כוורת, תגובת שרשרת</w:t>
             </w:r>
           </w:p>
         </w:tc>
@@ -15060,15 +15929,7 @@
                 <w:rFonts w:hint="cs"/>
                 <w:rtl/>
               </w:rPr>
-              <w:t xml:space="preserve"> כפתורים: בדיקה, פתרון משבצת </w:t>
-            </w:r>
-            <w:r>
-              <w:rPr>
-                <w:rFonts w:hint="cs"/>
-                <w:rtl/>
-              </w:rPr>
-              <w:lastRenderedPageBreak/>
-              <w:t>(יכול להיעלם במצבים מסויימים)</w:t>
+              <w:t xml:space="preserve"> כפתורים: בדיקה, פתרון משבצת (יכול להיעלם במצבים מסויימים)</w:t>
             </w:r>
           </w:p>
           <w:p>
@@ -15124,7 +15985,6 @@
                 <w:rFonts w:hint="cs"/>
                 <w:rtl/>
               </w:rPr>
-              <w:lastRenderedPageBreak/>
               <w:t>פתירת מדרג-אות, מאוזנך</w:t>
             </w:r>
           </w:p>
@@ -15272,7 +16132,15 @@
                 <w:rFonts w:hint="cs"/>
                 <w:rtl/>
               </w:rPr>
-              <w:t xml:space="preserve"> כפתורים: בדיקה, פתרון משבצת (יכול להיעלם במצבים מסויימים)</w:t>
+              <w:t xml:space="preserve"> כפתורים: בדיקה, פתרון משבצת </w:t>
+            </w:r>
+            <w:r>
+              <w:rPr>
+                <w:rFonts w:hint="cs"/>
+                <w:rtl/>
+              </w:rPr>
+              <w:lastRenderedPageBreak/>
+              <w:t>(יכול להיעלם במצבים מסויימים)</w:t>
             </w:r>
           </w:p>
           <w:p>
@@ -15327,6 +16195,7 @@
                 <w:rFonts w:hint="cs"/>
                 <w:rtl/>
               </w:rPr>
+              <w:lastRenderedPageBreak/>
               <w:t>פתירת בית המשפט</w:t>
             </w:r>
           </w:p>
@@ -18292,6 +19161,7 @@
           <w:u w:val="single"/>
           <w:rtl/>
         </w:rPr>
+        <w:lastRenderedPageBreak/>
         <w:t>תרשימים וטבלאות</w:t>
       </w:r>
     </w:p>
@@ -19637,8 +20507,6 @@
         </w:rPr>
         <w:t>|</w:t>
       </w:r>
-      <w:bookmarkStart w:id="0" w:name="_GoBack"/>
-      <w:bookmarkEnd w:id="0"/>
       <w:r>
         <w:rPr>
           <w:rFonts w:hint="cs"/>
@@ -19670,7 +20538,6 @@
       <w:pPr>
         <w:jc w:val="both"/>
         <w:rPr>
-          <w:rFonts w:hint="cs"/>
           <w:highlight w:val="green"/>
           <w:rtl/>
         </w:rPr>
@@ -20286,6 +21153,7 @@
           <w:u w:val="single"/>
           <w:rtl/>
         </w:rPr>
+        <w:lastRenderedPageBreak/>
         <w:t>תכנון הפרוייקט</w:t>
       </w:r>
     </w:p>
@@ -21868,6 +22736,7 @@
           <w:u w:val="single"/>
           <w:rtl/>
         </w:rPr>
+        <w:lastRenderedPageBreak/>
         <w:t>רשימת דרישות</w:t>
       </w:r>
     </w:p>
@@ -24841,7 +25710,6 @@
   <w:style w:type="character" w:default="1" w:styleId="DefaultParagraphFont">
     <w:name w:val="Default Paragraph Font"/>
     <w:uiPriority w:val="1"/>
-    <w:semiHidden/>
     <w:unhideWhenUsed/>
   </w:style>
   <w:style w:type="table" w:default="1" w:styleId="TableNormal">
@@ -25879,7 +26747,6 @@
   <w:style w:type="character" w:default="1" w:styleId="DefaultParagraphFont">
     <w:name w:val="Default Paragraph Font"/>
     <w:uiPriority w:val="1"/>
-    <w:semiHidden/>
     <w:unhideWhenUsed/>
   </w:style>
   <w:style w:type="table" w:default="1" w:styleId="TableNormal">
@@ -26940,7 +27807,7 @@
   <a:extraClrSchemeLst/>
   <a:extLst>
     <a:ext uri="{05A4C25C-085E-4340-85A3-A5531E510DB2}">
-      <thm15:themeFamily xmlns="" xmlns:thm15="http://schemas.microsoft.com/office/thememl/2012/main" name="Office Theme" id="{62F939B6-93AF-4DB8-9C6B-D6C7DFDC589F}" vid="{4A3C46E8-61CC-4603-A589-7422A47A8E4A}"/>
+      <thm15:themeFamily xmlns:thm15="http://schemas.microsoft.com/office/thememl/2012/main" xmlns="" name="Office Theme" id="{62F939B6-93AF-4DB8-9C6B-D6C7DFDC589F}" vid="{4A3C46E8-61CC-4603-A589-7422A47A8E4A}"/>
     </a:ext>
   </a:extLst>
 </a:theme>
@@ -26951,7 +27818,7 @@
 </file>
 
 <file path=customXml/itemProps1.xml><?xml version="1.0" encoding="utf-8"?>
-<ds:datastoreItem xmlns:ds="http://schemas.openxmlformats.org/officeDocument/2006/customXml" ds:itemID="{19122E6D-7EA5-4C79-8C06-B40D12505E65}">
+<ds:datastoreItem xmlns:ds="http://schemas.openxmlformats.org/officeDocument/2006/customXml" ds:itemID="{5E8C7467-CA52-45C3-A1ED-CD6AEB3BDA06}">
   <ds:schemaRefs>
     <ds:schemaRef ds:uri="http://schemas.openxmlformats.org/officeDocument/2006/bibliography"/>
   </ds:schemaRefs>

</xml_diff>